<commit_message>
drafts abstract and survey_locations_metadata
</commit_message>
<xml_diff>
--- a/data-raw/metadata/abstract.docx
+++ b/data-raw/metadata/abstract.docx
@@ -23,14 +23,48 @@
     </w:p>
     <w:p>
       <w:pPr>
-        <w:spacing w:after="0" w:line="240" w:lineRule="auto"/>
-        <w:textAlignment w:val="baseline"/>
-        <w:rPr>
+        <w:tabs>
+          <w:tab w:val="left" w:pos="7385"/>
+        </w:tabs>
+        <w:rPr>
+          <w:rStyle w:val="normaltextrun"/>
+          <w:rFonts w:ascii="Arial" w:hAnsi="Arial" w:cs="Arial"/>
+          <w:color w:val="000000"/>
+          <w:shd w:val="clear" w:color="auto" w:fill="FFFFFF"/>
+          <w:lang w:val="en"/>
+        </w:rPr>
+      </w:pPr>
+    </w:p>
+    <w:p>
+      <w:pPr>
+        <w:tabs>
+          <w:tab w:val="left" w:pos="7385"/>
+        </w:tabs>
+        <w:rPr>
+          <w:rStyle w:val="eop"/>
           <w:rFonts w:ascii="Calibri" w:hAnsi="Calibri" w:cs="Calibri"/>
           <w:color w:val="000000"/>
           <w:shd w:val="clear" w:color="auto" w:fill="FFFFFF"/>
         </w:rPr>
       </w:pPr>
+      <w:r>
+        <w:rPr>
+          <w:rStyle w:val="normaltextrun"/>
+          <w:rFonts w:ascii="Calibri" w:hAnsi="Calibri" w:cs="Calibri"/>
+          <w:color w:val="000000"/>
+          <w:shd w:val="clear" w:color="auto" w:fill="FFFFFF"/>
+        </w:rPr>
+        <w:t>The goal of data collected is to identify relationships between habitat conditions (depth, substrate, velocity, and cover) and where juvenile Chinook salmon and steelhead occur.</w:t>
+      </w:r>
+      <w:r>
+        <w:rPr>
+          <w:rStyle w:val="eop"/>
+          <w:rFonts w:ascii="Calibri" w:hAnsi="Calibri" w:cs="Calibri"/>
+          <w:color w:val="000000"/>
+          <w:shd w:val="clear" w:color="auto" w:fill="FFFFFF"/>
+        </w:rPr>
+        <w:t> </w:t>
+      </w:r>
     </w:p>
     <w:p>
       <w:pPr>
@@ -41,6 +75,75 @@
           <w:rFonts w:ascii="Calibri" w:hAnsi="Calibri" w:cs="Calibri"/>
         </w:rPr>
       </w:pPr>
+      <w:r>
+        <w:rPr>
+          <w:rStyle w:val="normaltextrun"/>
+          <w:rFonts w:ascii="Calibri" w:hAnsi="Calibri" w:cs="Calibri"/>
+          <w:color w:val="000000"/>
+          <w:shd w:val="clear" w:color="auto" w:fill="FFFFFF"/>
+          <w:lang w:val="en"/>
+        </w:rPr>
+        <w:t xml:space="preserve">This data was collected monthly from the years </w:t>
+      </w:r>
+      <w:r>
+        <w:rPr>
+          <w:rStyle w:val="normaltextrun"/>
+          <w:rFonts w:ascii="Calibri" w:hAnsi="Calibri" w:cs="Calibri"/>
+          <w:color w:val="000000"/>
+          <w:shd w:val="clear" w:color="auto" w:fill="FFFFFF"/>
+          <w:lang w:val="en"/>
+        </w:rPr>
+        <w:t>2001</w:t>
+      </w:r>
+      <w:r>
+        <w:rPr>
+          <w:rStyle w:val="normaltextrun"/>
+          <w:rFonts w:ascii="Calibri" w:hAnsi="Calibri" w:cs="Calibri"/>
+          <w:color w:val="000000"/>
+          <w:shd w:val="clear" w:color="auto" w:fill="FFFFFF"/>
+          <w:lang w:val="en"/>
+        </w:rPr>
+        <w:t xml:space="preserve"> to </w:t>
+      </w:r>
+      <w:r>
+        <w:rPr>
+          <w:rStyle w:val="normaltextrun"/>
+          <w:rFonts w:ascii="Calibri" w:hAnsi="Calibri" w:cs="Calibri"/>
+          <w:color w:val="000000"/>
+          <w:shd w:val="clear" w:color="auto" w:fill="FFFFFF"/>
+          <w:lang w:val="en"/>
+        </w:rPr>
+        <w:t>2002</w:t>
+      </w:r>
+      <w:r>
+        <w:rPr>
+          <w:rStyle w:val="eop"/>
+          <w:rFonts w:ascii="Calibri" w:hAnsi="Calibri" w:cs="Calibri"/>
+          <w:color w:val="000000"/>
+          <w:shd w:val="clear" w:color="auto" w:fill="FFFFFF"/>
+        </w:rPr>
+        <w:t xml:space="preserve">, during the months of March to August. Sampling occurred across 24 different reaches at random, 12 in Low Flow Channel, and 12 in High Flow Channel; each section covered 25 meter long by 4 meter wide, running parallel to one </w:t>
+      </w:r>
+      <w:proofErr w:type="gramStart"/>
+      <w:r>
+        <w:rPr>
+          <w:rStyle w:val="eop"/>
+          <w:rFonts w:ascii="Calibri" w:hAnsi="Calibri" w:cs="Calibri"/>
+          <w:color w:val="000000"/>
+          <w:shd w:val="clear" w:color="auto" w:fill="FFFFFF"/>
+        </w:rPr>
+        <w:t>river bank</w:t>
+      </w:r>
+      <w:proofErr w:type="gramEnd"/>
+      <w:r>
+        <w:rPr>
+          <w:rStyle w:val="eop"/>
+          <w:rFonts w:ascii="Calibri" w:hAnsi="Calibri" w:cs="Calibri"/>
+          <w:color w:val="000000"/>
+          <w:shd w:val="clear" w:color="auto" w:fill="FFFFFF"/>
+        </w:rPr>
+        <w:t>.</w:t>
+      </w:r>
       <w:r>
         <w:tab/>
       </w:r>
@@ -63,6 +166,163 @@
     </w:sectPr>
   </w:body>
 </w:document>
+</file>
+
+<file path=word/numbering.xml><?xml version="1.0" encoding="utf-8"?>
+<w:numbering xmlns:wpc="http://schemas.microsoft.com/office/word/2010/wordprocessingCanvas" xmlns:cx="http://schemas.microsoft.com/office/drawing/2014/chartex" xmlns:cx1="http://schemas.microsoft.com/office/drawing/2015/9/8/chartex" xmlns:cx2="http://schemas.microsoft.com/office/drawing/2015/10/21/chartex" xmlns:cx3="http://schemas.microsoft.com/office/drawing/2016/5/9/chartex" xmlns:cx4="http://schemas.microsoft.com/office/drawing/2016/5/10/chartex" xmlns:cx5="http://schemas.microsoft.com/office/drawing/2016/5/11/chartex" xmlns:cx6="http://schemas.microsoft.com/office/drawing/2016/5/12/chartex" xmlns:cx7="http://schemas.microsoft.com/office/drawing/2016/5/13/chartex" xmlns:cx8="http://schemas.microsoft.com/office/drawing/2016/5/14/chartex" xmlns:mc="http://schemas.openxmlformats.org/markup-compatibility/2006" xmlns:aink="http://schemas.microsoft.com/office/drawing/2016/ink" xmlns:am3d="http://schemas.microsoft.com/office/drawing/2017/model3d" xmlns:o="urn:schemas-microsoft-com:office:office" xmlns:oel="http://schemas.microsoft.com/office/2019/extlst" xmlns:r="http://schemas.openxmlformats.org/officeDocument/2006/relationships" xmlns:m="http://schemas.openxmlformats.org/officeDocument/2006/math" xmlns:v="urn:schemas-microsoft-com:vml" xmlns:wp14="http://schemas.microsoft.com/office/word/2010/wordprocessingDrawing" xmlns:wp="http://schemas.openxmlformats.org/drawingml/2006/wordprocessingDrawing" xmlns:w10="urn:schemas-microsoft-com:office:word" xmlns:w="http://schemas.openxmlformats.org/wordprocessingml/2006/main" xmlns:w14="http://schemas.microsoft.com/office/word/2010/wordml" xmlns:w15="http://schemas.microsoft.com/office/word/2012/wordml" xmlns:w16cex="http://schemas.microsoft.com/office/word/2018/wordml/cex" xmlns:w16cid="http://schemas.microsoft.com/office/word/2016/wordml/cid" xmlns:w16="http://schemas.microsoft.com/office/word/2018/wordml" xmlns:w16sdtdh="http://schemas.microsoft.com/office/word/2020/wordml/sdtdatahash" xmlns:w16se="http://schemas.microsoft.com/office/word/2015/wordml/symex" xmlns:wpg="http://schemas.microsoft.com/office/word/2010/wordprocessingGroup" xmlns:wpi="http://schemas.microsoft.com/office/word/2010/wordprocessingInk" xmlns:wne="http://schemas.microsoft.com/office/word/2006/wordml" xmlns:wps="http://schemas.microsoft.com/office/word/2010/wordprocessingShape" mc:Ignorable="w14 w15 w16se w16cid w16 w16cex w16sdtdh wp14">
+  <w:abstractNum w:abstractNumId="0" w15:restartNumberingAfterBreak="0">
+    <w:nsid w:val="2FFE6948"/>
+    <w:multiLevelType w:val="multilevel"/>
+    <w:tmpl w:val="5F4082E4"/>
+    <w:lvl w:ilvl="0">
+      <w:start w:val="1"/>
+      <w:numFmt w:val="bullet"/>
+      <w:lvlText w:val=""/>
+      <w:lvlJc w:val="left"/>
+      <w:pPr>
+        <w:tabs>
+          <w:tab w:val="num" w:pos="720"/>
+        </w:tabs>
+        <w:ind w:left="720" w:hanging="360"/>
+      </w:pPr>
+      <w:rPr>
+        <w:rFonts w:ascii="Symbol" w:hAnsi="Symbol" w:hint="default"/>
+        <w:sz w:val="20"/>
+      </w:rPr>
+    </w:lvl>
+    <w:lvl w:ilvl="1" w:tentative="1">
+      <w:start w:val="1"/>
+      <w:numFmt w:val="bullet"/>
+      <w:lvlText w:val="o"/>
+      <w:lvlJc w:val="left"/>
+      <w:pPr>
+        <w:tabs>
+          <w:tab w:val="num" w:pos="1440"/>
+        </w:tabs>
+        <w:ind w:left="1440" w:hanging="360"/>
+      </w:pPr>
+      <w:rPr>
+        <w:rFonts w:ascii="Courier New" w:hAnsi="Courier New" w:hint="default"/>
+        <w:sz w:val="20"/>
+      </w:rPr>
+    </w:lvl>
+    <w:lvl w:ilvl="2" w:tentative="1">
+      <w:start w:val="1"/>
+      <w:numFmt w:val="bullet"/>
+      <w:lvlText w:val=""/>
+      <w:lvlJc w:val="left"/>
+      <w:pPr>
+        <w:tabs>
+          <w:tab w:val="num" w:pos="2160"/>
+        </w:tabs>
+        <w:ind w:left="2160" w:hanging="360"/>
+      </w:pPr>
+      <w:rPr>
+        <w:rFonts w:ascii="Wingdings" w:hAnsi="Wingdings" w:hint="default"/>
+        <w:sz w:val="20"/>
+      </w:rPr>
+    </w:lvl>
+    <w:lvl w:ilvl="3" w:tentative="1">
+      <w:start w:val="1"/>
+      <w:numFmt w:val="bullet"/>
+      <w:lvlText w:val=""/>
+      <w:lvlJc w:val="left"/>
+      <w:pPr>
+        <w:tabs>
+          <w:tab w:val="num" w:pos="2880"/>
+        </w:tabs>
+        <w:ind w:left="2880" w:hanging="360"/>
+      </w:pPr>
+      <w:rPr>
+        <w:rFonts w:ascii="Wingdings" w:hAnsi="Wingdings" w:hint="default"/>
+        <w:sz w:val="20"/>
+      </w:rPr>
+    </w:lvl>
+    <w:lvl w:ilvl="4" w:tentative="1">
+      <w:start w:val="1"/>
+      <w:numFmt w:val="bullet"/>
+      <w:lvlText w:val=""/>
+      <w:lvlJc w:val="left"/>
+      <w:pPr>
+        <w:tabs>
+          <w:tab w:val="num" w:pos="3600"/>
+        </w:tabs>
+        <w:ind w:left="3600" w:hanging="360"/>
+      </w:pPr>
+      <w:rPr>
+        <w:rFonts w:ascii="Wingdings" w:hAnsi="Wingdings" w:hint="default"/>
+        <w:sz w:val="20"/>
+      </w:rPr>
+    </w:lvl>
+    <w:lvl w:ilvl="5" w:tentative="1">
+      <w:start w:val="1"/>
+      <w:numFmt w:val="bullet"/>
+      <w:lvlText w:val=""/>
+      <w:lvlJc w:val="left"/>
+      <w:pPr>
+        <w:tabs>
+          <w:tab w:val="num" w:pos="4320"/>
+        </w:tabs>
+        <w:ind w:left="4320" w:hanging="360"/>
+      </w:pPr>
+      <w:rPr>
+        <w:rFonts w:ascii="Wingdings" w:hAnsi="Wingdings" w:hint="default"/>
+        <w:sz w:val="20"/>
+      </w:rPr>
+    </w:lvl>
+    <w:lvl w:ilvl="6" w:tentative="1">
+      <w:start w:val="1"/>
+      <w:numFmt w:val="bullet"/>
+      <w:lvlText w:val=""/>
+      <w:lvlJc w:val="left"/>
+      <w:pPr>
+        <w:tabs>
+          <w:tab w:val="num" w:pos="5040"/>
+        </w:tabs>
+        <w:ind w:left="5040" w:hanging="360"/>
+      </w:pPr>
+      <w:rPr>
+        <w:rFonts w:ascii="Wingdings" w:hAnsi="Wingdings" w:hint="default"/>
+        <w:sz w:val="20"/>
+      </w:rPr>
+    </w:lvl>
+    <w:lvl w:ilvl="7" w:tentative="1">
+      <w:start w:val="1"/>
+      <w:numFmt w:val="bullet"/>
+      <w:lvlText w:val=""/>
+      <w:lvlJc w:val="left"/>
+      <w:pPr>
+        <w:tabs>
+          <w:tab w:val="num" w:pos="5760"/>
+        </w:tabs>
+        <w:ind w:left="5760" w:hanging="360"/>
+      </w:pPr>
+      <w:rPr>
+        <w:rFonts w:ascii="Wingdings" w:hAnsi="Wingdings" w:hint="default"/>
+        <w:sz w:val="20"/>
+      </w:rPr>
+    </w:lvl>
+    <w:lvl w:ilvl="8" w:tentative="1">
+      <w:start w:val="1"/>
+      <w:numFmt w:val="bullet"/>
+      <w:lvlText w:val=""/>
+      <w:lvlJc w:val="left"/>
+      <w:pPr>
+        <w:tabs>
+          <w:tab w:val="num" w:pos="6480"/>
+        </w:tabs>
+        <w:ind w:left="6480" w:hanging="360"/>
+      </w:pPr>
+      <w:rPr>
+        <w:rFonts w:ascii="Wingdings" w:hAnsi="Wingdings" w:hint="default"/>
+        <w:sz w:val="20"/>
+      </w:rPr>
+    </w:lvl>
+  </w:abstractNum>
+  <w:num w:numId="1" w16cid:durableId="2130927108">
+    <w:abstractNumId w:val="0"/>
+  </w:num>
+</w:numbering>
 </file>
 
 <file path=word/styles.xml><?xml version="1.0" encoding="utf-8"?>
@@ -826,21 +1086,6 @@
 </file>
 
 <file path=customXml/item1.xml><?xml version="1.0" encoding="utf-8"?>
-<p:properties xmlns:p="http://schemas.microsoft.com/office/2006/metadata/properties" xmlns:xsi="http://www.w3.org/2001/XMLSchema-instance" xmlns:pc="http://schemas.microsoft.com/office/infopath/2007/PartnerControls">
-  <documentManagement/>
-</p:properties>
-</file>
-
-<file path=customXml/item2.xml><?xml version="1.0" encoding="utf-8"?>
-<?mso-contentType ?>
-<FormTemplates xmlns="http://schemas.microsoft.com/sharepoint/v3/contenttype/forms">
-  <Display>DocumentLibraryForm</Display>
-  <Edit>DocumentLibraryForm</Edit>
-  <New>DocumentLibraryForm</New>
-</FormTemplates>
-</file>
-
-<file path=customXml/item3.xml><?xml version="1.0" encoding="utf-8"?>
 <ct:contentTypeSchema xmlns:ct="http://schemas.microsoft.com/office/2006/metadata/contentType" xmlns:ma="http://schemas.microsoft.com/office/2006/metadata/properties/metaAttributes" ct:_="" ma:_="" ma:contentTypeName="Document" ma:contentTypeID="0x01010062F3A0D97C24D44188E22ED6BF629E5F" ma:contentTypeVersion="11" ma:contentTypeDescription="Create a new document." ma:contentTypeScope="" ma:versionID="d417724eab557a4a1613df09cf549db5">
   <xsd:schema xmlns:xsd="http://www.w3.org/2001/XMLSchema" xmlns:xs="http://www.w3.org/2001/XMLSchema" xmlns:p="http://schemas.microsoft.com/office/2006/metadata/properties" xmlns:ns2="0babd99f-cddb-4efe-bfbd-78b0de5d1c16" targetNamespace="http://schemas.microsoft.com/office/2006/metadata/properties" ma:root="true" ma:fieldsID="452ce7caafae2949ffe48c11a29016ca" ns2:_="">
     <xsd:import namespace="0babd99f-cddb-4efe-bfbd-78b0de5d1c16"/>
@@ -1030,28 +1275,26 @@
 </ct:contentTypeSchema>
 </file>
 
+<file path=customXml/item2.xml><?xml version="1.0" encoding="utf-8"?>
+<?mso-contentType ?>
+<FormTemplates xmlns="http://schemas.microsoft.com/sharepoint/v3/contenttype/forms">
+  <Display>DocumentLibraryForm</Display>
+  <Edit>DocumentLibraryForm</Edit>
+  <New>DocumentLibraryForm</New>
+</FormTemplates>
+</file>
+
+<file path=customXml/item3.xml><?xml version="1.0" encoding="utf-8"?>
+<p:properties xmlns:p="http://schemas.microsoft.com/office/2006/metadata/properties" xmlns:xsi="http://www.w3.org/2001/XMLSchema-instance" xmlns:pc="http://schemas.microsoft.com/office/infopath/2007/PartnerControls">
+  <documentManagement/>
+</p:properties>
+</file>
+
 <file path=customXml/item4.xml><?xml version="1.0" encoding="utf-8"?>
 <b:Sources xmlns:b="http://schemas.openxmlformats.org/officeDocument/2006/bibliography" xmlns="http://schemas.openxmlformats.org/officeDocument/2006/bibliography" SelectedStyle="\APASixthEditionOfficeOnline.xsl" StyleName="APA" Version="6"/>
 </file>
 
 <file path=customXml/itemProps1.xml><?xml version="1.0" encoding="utf-8"?>
-<ds:datastoreItem xmlns:ds="http://schemas.openxmlformats.org/officeDocument/2006/customXml" ds:itemID="{54AF356A-2E96-4152-B308-A06835208F42}">
-  <ds:schemaRefs>
-    <ds:schemaRef ds:uri="http://schemas.microsoft.com/office/2006/metadata/properties"/>
-    <ds:schemaRef ds:uri="http://schemas.microsoft.com/office/infopath/2007/PartnerControls"/>
-  </ds:schemaRefs>
-</ds:datastoreItem>
-</file>
-
-<file path=customXml/itemProps2.xml><?xml version="1.0" encoding="utf-8"?>
-<ds:datastoreItem xmlns:ds="http://schemas.openxmlformats.org/officeDocument/2006/customXml" ds:itemID="{DE21C82F-5AF4-438F-920C-9ED547137811}">
-  <ds:schemaRefs>
-    <ds:schemaRef ds:uri="http://schemas.microsoft.com/sharepoint/v3/contenttype/forms"/>
-  </ds:schemaRefs>
-</ds:datastoreItem>
-</file>
-
-<file path=customXml/itemProps3.xml><?xml version="1.0" encoding="utf-8"?>
 <ds:datastoreItem xmlns:ds="http://schemas.openxmlformats.org/officeDocument/2006/customXml" ds:itemID="{C4DDF034-AC63-4FC8-93D1-A8F2D2B860B0}">
   <ds:schemaRefs>
     <ds:schemaRef ds:uri="http://schemas.microsoft.com/office/2006/metadata/contentType"/>
@@ -1069,6 +1312,23 @@
 </ds:datastoreItem>
 </file>
 
+<file path=customXml/itemProps2.xml><?xml version="1.0" encoding="utf-8"?>
+<ds:datastoreItem xmlns:ds="http://schemas.openxmlformats.org/officeDocument/2006/customXml" ds:itemID="{DE21C82F-5AF4-438F-920C-9ED547137811}">
+  <ds:schemaRefs>
+    <ds:schemaRef ds:uri="http://schemas.microsoft.com/sharepoint/v3/contenttype/forms"/>
+  </ds:schemaRefs>
+</ds:datastoreItem>
+</file>
+
+<file path=customXml/itemProps3.xml><?xml version="1.0" encoding="utf-8"?>
+<ds:datastoreItem xmlns:ds="http://schemas.openxmlformats.org/officeDocument/2006/customXml" ds:itemID="{54AF356A-2E96-4152-B308-A06835208F42}">
+  <ds:schemaRefs>
+    <ds:schemaRef ds:uri="http://schemas.microsoft.com/office/2006/metadata/properties"/>
+    <ds:schemaRef ds:uri="http://schemas.microsoft.com/office/infopath/2007/PartnerControls"/>
+  </ds:schemaRefs>
+</ds:datastoreItem>
+</file>
+
 <file path=customXml/itemProps4.xml><?xml version="1.0" encoding="utf-8"?>
 <ds:datastoreItem xmlns:ds="http://schemas.openxmlformats.org/officeDocument/2006/customXml" ds:itemID="{992B85D2-594B-4697-A2DD-FFE190E75657}">
   <ds:schemaRefs>

</xml_diff>

<commit_message>
finalizes methods and abstract, fixes typo on make_metadata
</commit_message>
<xml_diff>
--- a/data-raw/metadata/abstract.docx
+++ b/data-raw/metadata/abstract.docx
@@ -23,23 +23,17 @@
     </w:p>
     <w:p>
       <w:pPr>
-        <w:tabs>
-          <w:tab w:val="left" w:pos="7385"/>
-        </w:tabs>
-        <w:rPr>
-          <w:rStyle w:val="normaltextrun"/>
-          <w:rFonts w:ascii="Arial" w:hAnsi="Arial" w:cs="Arial"/>
+        <w:spacing w:after="0" w:line="240" w:lineRule="auto"/>
+        <w:textAlignment w:val="baseline"/>
+        <w:rPr>
+          <w:rFonts w:ascii="Calibri" w:hAnsi="Calibri" w:cs="Calibri"/>
           <w:color w:val="000000"/>
           <w:shd w:val="clear" w:color="auto" w:fill="FFFFFF"/>
-          <w:lang w:val="en"/>
         </w:rPr>
       </w:pPr>
     </w:p>
     <w:p>
       <w:pPr>
-        <w:tabs>
-          <w:tab w:val="left" w:pos="7385"/>
-        </w:tabs>
         <w:rPr>
           <w:rStyle w:val="eop"/>
           <w:rFonts w:ascii="Calibri" w:hAnsi="Calibri" w:cs="Calibri"/>
@@ -49,12 +43,78 @@
       </w:pPr>
       <w:r>
         <w:rPr>
+          <w:rFonts w:ascii="Calibri" w:hAnsi="Calibri" w:cs="Calibri"/>
+        </w:rPr>
+        <w:t xml:space="preserve">DWR conducted </w:t>
+      </w:r>
+      <w:r>
+        <w:rPr>
+          <w:rFonts w:ascii="Calibri" w:hAnsi="Calibri" w:cs="Calibri"/>
+        </w:rPr>
+        <w:t xml:space="preserve">this </w:t>
+      </w:r>
+      <w:r>
+        <w:rPr>
+          <w:rFonts w:ascii="Calibri" w:hAnsi="Calibri" w:cs="Calibri"/>
+        </w:rPr>
+        <w:t>one-year study of microhabitat and mesohabitat in Feather Rive</w:t>
+      </w:r>
+      <w:r>
+        <w:rPr>
+          <w:rFonts w:ascii="Calibri" w:hAnsi="Calibri" w:cs="Calibri"/>
+        </w:rPr>
+        <w:t>r. S</w:t>
+      </w:r>
+      <w:r>
+        <w:rPr>
+          <w:rFonts w:ascii="Calibri" w:hAnsi="Calibri" w:cs="Calibri"/>
+        </w:rPr>
+        <w:t xml:space="preserve">norkel </w:t>
+      </w:r>
+      <w:r>
+        <w:rPr>
+          <w:rFonts w:ascii="Calibri" w:hAnsi="Calibri" w:cs="Calibri"/>
+        </w:rPr>
+        <w:t xml:space="preserve">survey </w:t>
+      </w:r>
+      <w:r>
+        <w:rPr>
+          <w:rFonts w:ascii="Calibri" w:hAnsi="Calibri" w:cs="Calibri"/>
+        </w:rPr>
+        <w:t xml:space="preserve">monitoring </w:t>
+      </w:r>
+      <w:r>
+        <w:rPr>
+          <w:rFonts w:ascii="Calibri" w:hAnsi="Calibri" w:cs="Calibri"/>
+        </w:rPr>
+        <w:t xml:space="preserve">occurred </w:t>
+      </w:r>
+      <w:r>
+        <w:rPr>
+          <w:rFonts w:ascii="Calibri" w:hAnsi="Calibri" w:cs="Calibri"/>
+        </w:rPr>
+        <w:t xml:space="preserve">during the </w:t>
+      </w:r>
+      <w:r>
+        <w:rPr>
+          <w:rFonts w:ascii="Calibri" w:hAnsi="Calibri" w:cs="Calibri"/>
+        </w:rPr>
+        <w:t>years</w:t>
+      </w:r>
+      <w:r>
+        <w:rPr>
+          <w:rFonts w:ascii="Calibri" w:hAnsi="Calibri" w:cs="Calibri"/>
+        </w:rPr>
+        <w:t xml:space="preserve"> 2001 and 202 on the Feather River. Sampling was conducted monthly during the months of March to August across 24 different sites, which were selected at random, 12 in Low Flow Channel, and 12 in High Flow Channel. Each sampling section covered 25 meter long by 4 meter wide, running parallel to riverbank. The </w:t>
+      </w:r>
+      <w:r>
+        <w:rPr>
           <w:rStyle w:val="normaltextrun"/>
           <w:rFonts w:ascii="Calibri" w:hAnsi="Calibri" w:cs="Calibri"/>
           <w:color w:val="000000"/>
           <w:shd w:val="clear" w:color="auto" w:fill="FFFFFF"/>
         </w:rPr>
-        <w:t>The goal of data collected is to identify relationships between habitat conditions (depth, substrate, velocity, and cover) and where juvenile Chinook salmon and steelhead occur.</w:t>
+        <w:t>goal of data collected is to identify relationships between habitat conditions (depth, substrate, velocity, and cover) and where juvenile Chinook salmon and steelhead occur.</w:t>
       </w:r>
       <w:r>
         <w:rPr>
@@ -68,85 +128,13 @@
     </w:p>
     <w:p>
       <w:pPr>
-        <w:tabs>
-          <w:tab w:val="left" w:pos="7385"/>
-        </w:tabs>
-        <w:rPr>
-          <w:rFonts w:ascii="Calibri" w:hAnsi="Calibri" w:cs="Calibri"/>
-        </w:rPr>
-      </w:pPr>
-      <w:r>
-        <w:rPr>
-          <w:rStyle w:val="normaltextrun"/>
+        <w:rPr>
+          <w:rStyle w:val="eop"/>
           <w:rFonts w:ascii="Calibri" w:hAnsi="Calibri" w:cs="Calibri"/>
           <w:color w:val="000000"/>
           <w:shd w:val="clear" w:color="auto" w:fill="FFFFFF"/>
-          <w:lang w:val="en"/>
-        </w:rPr>
-        <w:t xml:space="preserve">This data was collected monthly from the years </w:t>
-      </w:r>
-      <w:r>
-        <w:rPr>
-          <w:rStyle w:val="normaltextrun"/>
-          <w:rFonts w:ascii="Calibri" w:hAnsi="Calibri" w:cs="Calibri"/>
-          <w:color w:val="000000"/>
-          <w:shd w:val="clear" w:color="auto" w:fill="FFFFFF"/>
-          <w:lang w:val="en"/>
-        </w:rPr>
-        <w:t>2001</w:t>
-      </w:r>
-      <w:r>
-        <w:rPr>
-          <w:rStyle w:val="normaltextrun"/>
-          <w:rFonts w:ascii="Calibri" w:hAnsi="Calibri" w:cs="Calibri"/>
-          <w:color w:val="000000"/>
-          <w:shd w:val="clear" w:color="auto" w:fill="FFFFFF"/>
-          <w:lang w:val="en"/>
-        </w:rPr>
-        <w:t xml:space="preserve"> to </w:t>
-      </w:r>
-      <w:r>
-        <w:rPr>
-          <w:rStyle w:val="normaltextrun"/>
-          <w:rFonts w:ascii="Calibri" w:hAnsi="Calibri" w:cs="Calibri"/>
-          <w:color w:val="000000"/>
-          <w:shd w:val="clear" w:color="auto" w:fill="FFFFFF"/>
-          <w:lang w:val="en"/>
-        </w:rPr>
-        <w:t>2002</w:t>
-      </w:r>
-      <w:r>
-        <w:rPr>
-          <w:rStyle w:val="eop"/>
-          <w:rFonts w:ascii="Calibri" w:hAnsi="Calibri" w:cs="Calibri"/>
-          <w:color w:val="000000"/>
-          <w:shd w:val="clear" w:color="auto" w:fill="FFFFFF"/>
-        </w:rPr>
-        <w:t xml:space="preserve">, during the months of March to August. Sampling occurred across 24 different reaches at random, 12 in Low Flow Channel, and 12 in High Flow Channel; each section covered 25 meter long by 4 meter wide, running parallel to one </w:t>
-      </w:r>
-      <w:proofErr w:type="gramStart"/>
-      <w:r>
-        <w:rPr>
-          <w:rStyle w:val="eop"/>
-          <w:rFonts w:ascii="Calibri" w:hAnsi="Calibri" w:cs="Calibri"/>
-          <w:color w:val="000000"/>
-          <w:shd w:val="clear" w:color="auto" w:fill="FFFFFF"/>
-        </w:rPr>
-        <w:t>river bank</w:t>
-      </w:r>
-      <w:proofErr w:type="gramEnd"/>
-      <w:r>
-        <w:rPr>
-          <w:rStyle w:val="eop"/>
-          <w:rFonts w:ascii="Calibri" w:hAnsi="Calibri" w:cs="Calibri"/>
-          <w:color w:val="000000"/>
-          <w:shd w:val="clear" w:color="auto" w:fill="FFFFFF"/>
-        </w:rPr>
-        <w:t>.</w:t>
-      </w:r>
-      <w:r>
-        <w:tab/>
-      </w:r>
+        </w:rPr>
+      </w:pPr>
     </w:p>
     <w:p>
       <w:pPr>
@@ -1086,6 +1074,25 @@
 </file>
 
 <file path=customXml/item1.xml><?xml version="1.0" encoding="utf-8"?>
+<b:Sources xmlns:b="http://schemas.openxmlformats.org/officeDocument/2006/bibliography" xmlns="http://schemas.openxmlformats.org/officeDocument/2006/bibliography" SelectedStyle="\APASixthEditionOfficeOnline.xsl" StyleName="APA" Version="6"/>
+</file>
+
+<file path=customXml/item2.xml><?xml version="1.0" encoding="utf-8"?>
+<p:properties xmlns:p="http://schemas.microsoft.com/office/2006/metadata/properties" xmlns:xsi="http://www.w3.org/2001/XMLSchema-instance" xmlns:pc="http://schemas.microsoft.com/office/infopath/2007/PartnerControls">
+  <documentManagement/>
+</p:properties>
+</file>
+
+<file path=customXml/item3.xml><?xml version="1.0" encoding="utf-8"?>
+<?mso-contentType ?>
+<FormTemplates xmlns="http://schemas.microsoft.com/sharepoint/v3/contenttype/forms">
+  <Display>DocumentLibraryForm</Display>
+  <Edit>DocumentLibraryForm</Edit>
+  <New>DocumentLibraryForm</New>
+</FormTemplates>
+</file>
+
+<file path=customXml/item4.xml><?xml version="1.0" encoding="utf-8"?>
 <ct:contentTypeSchema xmlns:ct="http://schemas.microsoft.com/office/2006/metadata/contentType" xmlns:ma="http://schemas.microsoft.com/office/2006/metadata/properties/metaAttributes" ct:_="" ma:_="" ma:contentTypeName="Document" ma:contentTypeID="0x01010062F3A0D97C24D44188E22ED6BF629E5F" ma:contentTypeVersion="11" ma:contentTypeDescription="Create a new document." ma:contentTypeScope="" ma:versionID="d417724eab557a4a1613df09cf549db5">
   <xsd:schema xmlns:xsd="http://www.w3.org/2001/XMLSchema" xmlns:xs="http://www.w3.org/2001/XMLSchema" xmlns:p="http://schemas.microsoft.com/office/2006/metadata/properties" xmlns:ns2="0babd99f-cddb-4efe-bfbd-78b0de5d1c16" targetNamespace="http://schemas.microsoft.com/office/2006/metadata/properties" ma:root="true" ma:fieldsID="452ce7caafae2949ffe48c11a29016ca" ns2:_="">
     <xsd:import namespace="0babd99f-cddb-4efe-bfbd-78b0de5d1c16"/>
@@ -1275,26 +1282,32 @@
 </ct:contentTypeSchema>
 </file>
 
-<file path=customXml/item2.xml><?xml version="1.0" encoding="utf-8"?>
-<?mso-contentType ?>
-<FormTemplates xmlns="http://schemas.microsoft.com/sharepoint/v3/contenttype/forms">
-  <Display>DocumentLibraryForm</Display>
-  <Edit>DocumentLibraryForm</Edit>
-  <New>DocumentLibraryForm</New>
-</FormTemplates>
+<file path=customXml/itemProps1.xml><?xml version="1.0" encoding="utf-8"?>
+<ds:datastoreItem xmlns:ds="http://schemas.openxmlformats.org/officeDocument/2006/customXml" ds:itemID="{992B85D2-594B-4697-A2DD-FFE190E75657}">
+  <ds:schemaRefs>
+    <ds:schemaRef ds:uri="http://schemas.openxmlformats.org/officeDocument/2006/bibliography"/>
+  </ds:schemaRefs>
+</ds:datastoreItem>
 </file>
 
-<file path=customXml/item3.xml><?xml version="1.0" encoding="utf-8"?>
-<p:properties xmlns:p="http://schemas.microsoft.com/office/2006/metadata/properties" xmlns:xsi="http://www.w3.org/2001/XMLSchema-instance" xmlns:pc="http://schemas.microsoft.com/office/infopath/2007/PartnerControls">
-  <documentManagement/>
-</p:properties>
+<file path=customXml/itemProps2.xml><?xml version="1.0" encoding="utf-8"?>
+<ds:datastoreItem xmlns:ds="http://schemas.openxmlformats.org/officeDocument/2006/customXml" ds:itemID="{54AF356A-2E96-4152-B308-A06835208F42}">
+  <ds:schemaRefs>
+    <ds:schemaRef ds:uri="http://schemas.microsoft.com/office/2006/metadata/properties"/>
+    <ds:schemaRef ds:uri="http://schemas.microsoft.com/office/infopath/2007/PartnerControls"/>
+  </ds:schemaRefs>
+</ds:datastoreItem>
 </file>
 
-<file path=customXml/item4.xml><?xml version="1.0" encoding="utf-8"?>
-<b:Sources xmlns:b="http://schemas.openxmlformats.org/officeDocument/2006/bibliography" xmlns="http://schemas.openxmlformats.org/officeDocument/2006/bibliography" SelectedStyle="\APASixthEditionOfficeOnline.xsl" StyleName="APA" Version="6"/>
+<file path=customXml/itemProps3.xml><?xml version="1.0" encoding="utf-8"?>
+<ds:datastoreItem xmlns:ds="http://schemas.openxmlformats.org/officeDocument/2006/customXml" ds:itemID="{DE21C82F-5AF4-438F-920C-9ED547137811}">
+  <ds:schemaRefs>
+    <ds:schemaRef ds:uri="http://schemas.microsoft.com/sharepoint/v3/contenttype/forms"/>
+  </ds:schemaRefs>
+</ds:datastoreItem>
 </file>
 
-<file path=customXml/itemProps1.xml><?xml version="1.0" encoding="utf-8"?>
+<file path=customXml/itemProps4.xml><?xml version="1.0" encoding="utf-8"?>
 <ds:datastoreItem xmlns:ds="http://schemas.openxmlformats.org/officeDocument/2006/customXml" ds:itemID="{C4DDF034-AC63-4FC8-93D1-A8F2D2B860B0}">
   <ds:schemaRefs>
     <ds:schemaRef ds:uri="http://schemas.microsoft.com/office/2006/metadata/contentType"/>
@@ -1310,29 +1323,4 @@
     <ds:schemaRef ds:uri="http://schemas.microsoft.com/internal/obd"/>
   </ds:schemaRefs>
 </ds:datastoreItem>
-</file>
-
-<file path=customXml/itemProps2.xml><?xml version="1.0" encoding="utf-8"?>
-<ds:datastoreItem xmlns:ds="http://schemas.openxmlformats.org/officeDocument/2006/customXml" ds:itemID="{DE21C82F-5AF4-438F-920C-9ED547137811}">
-  <ds:schemaRefs>
-    <ds:schemaRef ds:uri="http://schemas.microsoft.com/sharepoint/v3/contenttype/forms"/>
-  </ds:schemaRefs>
-</ds:datastoreItem>
-</file>
-
-<file path=customXml/itemProps3.xml><?xml version="1.0" encoding="utf-8"?>
-<ds:datastoreItem xmlns:ds="http://schemas.openxmlformats.org/officeDocument/2006/customXml" ds:itemID="{54AF356A-2E96-4152-B308-A06835208F42}">
-  <ds:schemaRefs>
-    <ds:schemaRef ds:uri="http://schemas.microsoft.com/office/2006/metadata/properties"/>
-    <ds:schemaRef ds:uri="http://schemas.microsoft.com/office/infopath/2007/PartnerControls"/>
-  </ds:schemaRefs>
-</ds:datastoreItem>
-</file>
-
-<file path=customXml/itemProps4.xml><?xml version="1.0" encoding="utf-8"?>
-<ds:datastoreItem xmlns:ds="http://schemas.openxmlformats.org/officeDocument/2006/customXml" ds:itemID="{992B85D2-594B-4697-A2DD-FFE190E75657}">
-  <ds:schemaRefs>
-    <ds:schemaRef ds:uri="http://schemas.openxmlformats.org/officeDocument/2006/bibliography"/>
-  </ds:schemaRefs>
-</ds:datastoreItem>
 </file>
</xml_diff>

<commit_message>
revises abstract and methods and fixes typo in metadata
</commit_message>
<xml_diff>
--- a/data-raw/metadata/abstract.docx
+++ b/data-raw/metadata/abstract.docx
@@ -4,28 +4,292 @@
   <w:body>
     <w:p>
       <w:pPr>
-        <w:spacing w:after="0" w:line="240" w:lineRule="auto"/>
-        <w:textAlignment w:val="baseline"/>
         <w:rPr>
+          <w:ins w:id="0" w:author="Ashley Vizek" w:date="2024-04-08T10:53:00Z"/>
+          <w:rStyle w:val="eop"/>
           <w:rFonts w:ascii="Calibri" w:hAnsi="Calibri" w:cs="Calibri"/>
           <w:color w:val="000000"/>
           <w:shd w:val="clear" w:color="auto" w:fill="FFFFFF"/>
         </w:rPr>
       </w:pPr>
-      <w:r>
+      <w:ins w:id="1" w:author="Ashley Vizek" w:date="2024-04-08T10:52:00Z">
+        <w:r>
+          <w:rPr>
+            <w:rFonts w:ascii="Calibri" w:hAnsi="Calibri" w:cs="Calibri"/>
+          </w:rPr>
+          <w:t xml:space="preserve">The California Department of Water Resources (DWR), </w:t>
+        </w:r>
+        <w:r>
+          <w:rPr>
+            <w:rFonts w:ascii="Calibri" w:hAnsi="Calibri" w:cs="Calibri"/>
+          </w:rPr>
+          <w:t xml:space="preserve">conducted </w:t>
+        </w:r>
+        <w:r>
+          <w:rPr>
+            <w:rFonts w:ascii="Calibri" w:hAnsi="Calibri" w:cs="Calibri"/>
+          </w:rPr>
+          <w:t>a</w:t>
+        </w:r>
+        <w:r>
+          <w:rPr>
+            <w:rFonts w:ascii="Calibri" w:hAnsi="Calibri" w:cs="Calibri"/>
+          </w:rPr>
+          <w:t xml:space="preserve"> </w:t>
+        </w:r>
+        <w:r>
+          <w:rPr>
+            <w:rFonts w:ascii="Calibri" w:hAnsi="Calibri" w:cs="Calibri"/>
+          </w:rPr>
+          <w:t>one-year study of microhabitat and mesohabitat in Feather Rive</w:t>
+        </w:r>
+        <w:r>
+          <w:rPr>
+            <w:rFonts w:ascii="Calibri" w:hAnsi="Calibri" w:cs="Calibri"/>
+          </w:rPr>
+          <w:t>r</w:t>
+        </w:r>
+        <w:r>
+          <w:rPr>
+            <w:rFonts w:ascii="Calibri" w:hAnsi="Calibri" w:cs="Calibri"/>
+          </w:rPr>
+          <w:t xml:space="preserve">. </w:t>
+        </w:r>
+      </w:ins>
+      <w:moveToRangeStart w:id="2" w:author="Ashley Vizek" w:date="2024-04-08T10:50:00Z" w:name="move163465833"/>
+      <w:moveTo w:id="3" w:author="Ashley Vizek" w:date="2024-04-08T10:50:00Z">
+        <w:r>
+          <w:rPr>
+            <w:rFonts w:ascii="Calibri" w:hAnsi="Calibri" w:cs="Calibri"/>
+          </w:rPr>
+          <w:t xml:space="preserve">The </w:t>
+        </w:r>
+        <w:r>
+          <w:rPr>
+            <w:rStyle w:val="normaltextrun"/>
+            <w:rFonts w:ascii="Calibri" w:hAnsi="Calibri" w:cs="Calibri"/>
+            <w:color w:val="000000"/>
+            <w:shd w:val="clear" w:color="auto" w:fill="FFFFFF"/>
+          </w:rPr>
+          <w:t>goal</w:t>
+        </w:r>
+      </w:moveTo>
+      <w:ins w:id="4" w:author="Ashley Vizek" w:date="2024-04-08T10:54:00Z">
+        <w:r>
+          <w:rPr>
+            <w:rStyle w:val="normaltextrun"/>
+            <w:rFonts w:ascii="Calibri" w:hAnsi="Calibri" w:cs="Calibri"/>
+            <w:color w:val="000000"/>
+            <w:shd w:val="clear" w:color="auto" w:fill="FFFFFF"/>
+          </w:rPr>
+          <w:t xml:space="preserve"> of</w:t>
+        </w:r>
+      </w:ins>
+      <w:moveTo w:id="5" w:author="Ashley Vizek" w:date="2024-04-08T10:50:00Z">
+        <w:r>
+          <w:rPr>
+            <w:rStyle w:val="normaltextrun"/>
+            <w:rFonts w:ascii="Calibri" w:hAnsi="Calibri" w:cs="Calibri"/>
+            <w:color w:val="000000"/>
+            <w:shd w:val="clear" w:color="auto" w:fill="FFFFFF"/>
+          </w:rPr>
+          <w:t xml:space="preserve"> </w:t>
+        </w:r>
+        <w:del w:id="6" w:author="Ashley Vizek" w:date="2024-04-08T10:52:00Z">
+          <w:r>
+            <w:rPr>
+              <w:rStyle w:val="normaltextrun"/>
+              <w:rFonts w:ascii="Calibri" w:hAnsi="Calibri" w:cs="Calibri"/>
+              <w:color w:val="000000"/>
+              <w:shd w:val="clear" w:color="auto" w:fill="FFFFFF"/>
+            </w:rPr>
+            <w:delText>of data collected</w:delText>
+          </w:r>
+        </w:del>
+      </w:moveTo>
+      <w:ins w:id="7" w:author="Ashley Vizek" w:date="2024-04-08T10:50:00Z">
+        <w:r>
+          <w:rPr>
+            <w:rStyle w:val="normaltextrun"/>
+            <w:rFonts w:ascii="Calibri" w:hAnsi="Calibri" w:cs="Calibri"/>
+            <w:color w:val="000000"/>
+            <w:shd w:val="clear" w:color="auto" w:fill="FFFFFF"/>
+          </w:rPr>
+          <w:t>this study</w:t>
+        </w:r>
+      </w:ins>
+      <w:moveTo w:id="8" w:author="Ashley Vizek" w:date="2024-04-08T10:50:00Z">
+        <w:r>
+          <w:rPr>
+            <w:rStyle w:val="normaltextrun"/>
+            <w:rFonts w:ascii="Calibri" w:hAnsi="Calibri" w:cs="Calibri"/>
+            <w:color w:val="000000"/>
+            <w:shd w:val="clear" w:color="auto" w:fill="FFFFFF"/>
+          </w:rPr>
+          <w:t xml:space="preserve"> </w:t>
+        </w:r>
+        <w:del w:id="9" w:author="Ashley Vizek" w:date="2024-04-08T10:53:00Z">
+          <w:r>
+            <w:rPr>
+              <w:rStyle w:val="normaltextrun"/>
+              <w:rFonts w:ascii="Calibri" w:hAnsi="Calibri" w:cs="Calibri"/>
+              <w:color w:val="000000"/>
+              <w:shd w:val="clear" w:color="auto" w:fill="FFFFFF"/>
+            </w:rPr>
+            <w:delText>is</w:delText>
+          </w:r>
+        </w:del>
+      </w:moveTo>
+      <w:ins w:id="10" w:author="Ashley Vizek" w:date="2024-04-08T10:53:00Z">
+        <w:r>
+          <w:rPr>
+            <w:rStyle w:val="normaltextrun"/>
+            <w:rFonts w:ascii="Calibri" w:hAnsi="Calibri" w:cs="Calibri"/>
+            <w:color w:val="000000"/>
+            <w:shd w:val="clear" w:color="auto" w:fill="FFFFFF"/>
+          </w:rPr>
+          <w:t>was</w:t>
+        </w:r>
+      </w:ins>
+      <w:moveTo w:id="11" w:author="Ashley Vizek" w:date="2024-04-08T10:50:00Z">
+        <w:r>
+          <w:rPr>
+            <w:rStyle w:val="normaltextrun"/>
+            <w:rFonts w:ascii="Calibri" w:hAnsi="Calibri" w:cs="Calibri"/>
+            <w:color w:val="000000"/>
+            <w:shd w:val="clear" w:color="auto" w:fill="FFFFFF"/>
+          </w:rPr>
+          <w:t xml:space="preserve"> to identify relationships between habitat conditions (depth, substrate, velocity, and cover) and where juvenile Chinook salmon and steelhead occur.</w:t>
+        </w:r>
+        <w:r>
+          <w:rPr>
+            <w:rStyle w:val="eop"/>
+            <w:rFonts w:ascii="Calibri" w:hAnsi="Calibri" w:cs="Calibri"/>
+            <w:color w:val="000000"/>
+            <w:shd w:val="clear" w:color="auto" w:fill="FFFFFF"/>
+          </w:rPr>
+          <w:t> </w:t>
+        </w:r>
+      </w:moveTo>
+      <w:ins w:id="12" w:author="Ashley Vizek" w:date="2024-04-08T10:53:00Z">
+        <w:r>
+          <w:rPr>
+            <w:rFonts w:ascii="Calibri" w:hAnsi="Calibri" w:cs="Calibri"/>
+          </w:rPr>
+          <w:t>Snorkel surveys were conducted</w:t>
+        </w:r>
+        <w:r>
+          <w:rPr>
+            <w:rFonts w:ascii="Calibri" w:hAnsi="Calibri" w:cs="Calibri"/>
+          </w:rPr>
+          <w:t xml:space="preserve"> monthly March </w:t>
+        </w:r>
+      </w:ins>
+      <w:ins w:id="13" w:author="Ashley Vizek" w:date="2024-04-08T10:54:00Z">
+        <w:r>
+          <w:rPr>
+            <w:rFonts w:ascii="Calibri" w:hAnsi="Calibri" w:cs="Calibri"/>
+          </w:rPr>
+          <w:t>through</w:t>
+        </w:r>
+      </w:ins>
+      <w:ins w:id="14" w:author="Ashley Vizek" w:date="2024-04-08T10:53:00Z">
+        <w:r>
+          <w:rPr>
+            <w:rFonts w:ascii="Calibri" w:hAnsi="Calibri" w:cs="Calibri"/>
+          </w:rPr>
+          <w:t xml:space="preserve"> August</w:t>
+        </w:r>
+      </w:ins>
+      <w:ins w:id="15" w:author="Ashley Vizek" w:date="2024-04-08T10:54:00Z">
+        <w:r>
+          <w:rPr>
+            <w:rFonts w:ascii="Calibri" w:hAnsi="Calibri" w:cs="Calibri"/>
+          </w:rPr>
+          <w:t xml:space="preserve"> in 2001-2002</w:t>
+        </w:r>
+      </w:ins>
+      <w:ins w:id="16" w:author="Ashley Vizek" w:date="2024-04-08T10:53:00Z">
+        <w:r>
+          <w:rPr>
+            <w:rFonts w:ascii="Calibri" w:hAnsi="Calibri" w:cs="Calibri"/>
+          </w:rPr>
+          <w:t xml:space="preserve"> across 24 different sites, which were selected at random</w:t>
+        </w:r>
+      </w:ins>
+      <w:ins w:id="17" w:author="Ashley Vizek" w:date="2024-04-08T10:54:00Z">
+        <w:r>
+          <w:rPr>
+            <w:rFonts w:ascii="Calibri" w:hAnsi="Calibri" w:cs="Calibri"/>
+          </w:rPr>
+          <w:t xml:space="preserve"> (</w:t>
+        </w:r>
+      </w:ins>
+      <w:ins w:id="18" w:author="Ashley Vizek" w:date="2024-04-08T10:53:00Z">
+        <w:r>
+          <w:rPr>
+            <w:rFonts w:ascii="Calibri" w:hAnsi="Calibri" w:cs="Calibri"/>
+          </w:rPr>
+          <w:t>12 in Low Flow Channel, and 12 in High Flow Channel</w:t>
+        </w:r>
+      </w:ins>
+      <w:ins w:id="19" w:author="Ashley Vizek" w:date="2024-04-08T10:54:00Z">
+        <w:r>
+          <w:rPr>
+            <w:rFonts w:ascii="Calibri" w:hAnsi="Calibri" w:cs="Calibri"/>
+          </w:rPr>
+          <w:t>)</w:t>
+        </w:r>
+      </w:ins>
+      <w:ins w:id="20" w:author="Ashley Vizek" w:date="2024-04-08T10:53:00Z">
+        <w:r>
+          <w:rPr>
+            <w:rFonts w:ascii="Calibri" w:hAnsi="Calibri" w:cs="Calibri"/>
+          </w:rPr>
+          <w:t xml:space="preserve">. Each sampling section covered 25 meter long by 4 meter wide, running parallel to riverbank. </w:t>
+        </w:r>
+      </w:ins>
+    </w:p>
+    <w:p>
+      <w:pPr>
         <w:rPr>
+          <w:moveTo w:id="21" w:author="Ashley Vizek" w:date="2024-04-08T10:50:00Z"/>
+          <w:rStyle w:val="eop"/>
           <w:rFonts w:ascii="Calibri" w:hAnsi="Calibri" w:cs="Calibri"/>
           <w:color w:val="000000"/>
           <w:shd w:val="clear" w:color="auto" w:fill="FFFFFF"/>
         </w:rPr>
-        <w:t>Abstract</w:t>
-      </w:r>
+      </w:pPr>
+    </w:p>
+    <w:moveToRangeEnd w:id="2"/>
+    <w:p>
+      <w:pPr>
+        <w:spacing w:after="0" w:line="240" w:lineRule="auto"/>
+        <w:textAlignment w:val="baseline"/>
+        <w:rPr>
+          <w:del w:id="22" w:author="Ashley Vizek" w:date="2024-04-08T10:50:00Z"/>
+          <w:rFonts w:ascii="Calibri" w:hAnsi="Calibri" w:cs="Calibri"/>
+          <w:color w:val="000000"/>
+          <w:shd w:val="clear" w:color="auto" w:fill="FFFFFF"/>
+        </w:rPr>
+      </w:pPr>
+      <w:del w:id="23" w:author="Ashley Vizek" w:date="2024-04-08T10:50:00Z">
+        <w:r>
+          <w:rPr>
+            <w:rFonts w:ascii="Calibri" w:hAnsi="Calibri" w:cs="Calibri"/>
+            <w:color w:val="000000"/>
+            <w:shd w:val="clear" w:color="auto" w:fill="FFFFFF"/>
+          </w:rPr>
+          <w:delText>Abstract</w:delText>
+        </w:r>
+      </w:del>
     </w:p>
     <w:p>
       <w:pPr>
         <w:spacing w:after="0" w:line="240" w:lineRule="auto"/>
         <w:textAlignment w:val="baseline"/>
         <w:rPr>
+          <w:del w:id="24" w:author="Ashley Vizek" w:date="2024-04-08T10:50:00Z"/>
           <w:rFonts w:ascii="Calibri" w:hAnsi="Calibri" w:cs="Calibri"/>
           <w:color w:val="000000"/>
           <w:shd w:val="clear" w:color="auto" w:fill="FFFFFF"/>
@@ -35,96 +299,143 @@
     <w:p>
       <w:pPr>
         <w:rPr>
+          <w:del w:id="25" w:author="Ashley Vizek" w:date="2024-04-08T10:54:00Z"/>
           <w:rStyle w:val="eop"/>
           <w:rFonts w:ascii="Calibri" w:hAnsi="Calibri" w:cs="Calibri"/>
           <w:color w:val="000000"/>
           <w:shd w:val="clear" w:color="auto" w:fill="FFFFFF"/>
         </w:rPr>
       </w:pPr>
-      <w:r>
-        <w:rPr>
-          <w:rFonts w:ascii="Calibri" w:hAnsi="Calibri" w:cs="Calibri"/>
-        </w:rPr>
-        <w:t xml:space="preserve">DWR conducted </w:t>
-      </w:r>
-      <w:r>
-        <w:rPr>
-          <w:rFonts w:ascii="Calibri" w:hAnsi="Calibri" w:cs="Calibri"/>
-        </w:rPr>
-        <w:t xml:space="preserve">this </w:t>
-      </w:r>
-      <w:r>
-        <w:rPr>
-          <w:rFonts w:ascii="Calibri" w:hAnsi="Calibri" w:cs="Calibri"/>
-        </w:rPr>
-        <w:t>one-year study of microhabitat and mesohabitat in Feather Rive</w:t>
-      </w:r>
-      <w:r>
-        <w:rPr>
-          <w:rFonts w:ascii="Calibri" w:hAnsi="Calibri" w:cs="Calibri"/>
-        </w:rPr>
-        <w:t>r. S</w:t>
-      </w:r>
-      <w:r>
-        <w:rPr>
-          <w:rFonts w:ascii="Calibri" w:hAnsi="Calibri" w:cs="Calibri"/>
-        </w:rPr>
-        <w:t xml:space="preserve">norkel </w:t>
-      </w:r>
-      <w:r>
-        <w:rPr>
-          <w:rFonts w:ascii="Calibri" w:hAnsi="Calibri" w:cs="Calibri"/>
-        </w:rPr>
-        <w:t xml:space="preserve">survey </w:t>
-      </w:r>
-      <w:r>
-        <w:rPr>
-          <w:rFonts w:ascii="Calibri" w:hAnsi="Calibri" w:cs="Calibri"/>
-        </w:rPr>
-        <w:t xml:space="preserve">monitoring </w:t>
-      </w:r>
-      <w:r>
-        <w:rPr>
-          <w:rFonts w:ascii="Calibri" w:hAnsi="Calibri" w:cs="Calibri"/>
-        </w:rPr>
-        <w:t xml:space="preserve">occurred </w:t>
-      </w:r>
-      <w:r>
-        <w:rPr>
-          <w:rFonts w:ascii="Calibri" w:hAnsi="Calibri" w:cs="Calibri"/>
-        </w:rPr>
-        <w:t xml:space="preserve">during the </w:t>
-      </w:r>
-      <w:r>
-        <w:rPr>
-          <w:rFonts w:ascii="Calibri" w:hAnsi="Calibri" w:cs="Calibri"/>
-        </w:rPr>
-        <w:t>years</w:t>
-      </w:r>
-      <w:r>
-        <w:rPr>
-          <w:rFonts w:ascii="Calibri" w:hAnsi="Calibri" w:cs="Calibri"/>
-        </w:rPr>
-        <w:t xml:space="preserve"> 2001 and 202 on the Feather River. Sampling was conducted monthly during the months of March to August across 24 different sites, which were selected at random, 12 in Low Flow Channel, and 12 in High Flow Channel. Each sampling section covered 25 meter long by 4 meter wide, running parallel to riverbank. The </w:t>
-      </w:r>
-      <w:r>
-        <w:rPr>
-          <w:rStyle w:val="normaltextrun"/>
-          <w:rFonts w:ascii="Calibri" w:hAnsi="Calibri" w:cs="Calibri"/>
-          <w:color w:val="000000"/>
-          <w:shd w:val="clear" w:color="auto" w:fill="FFFFFF"/>
-        </w:rPr>
-        <w:t>goal of data collected is to identify relationships between habitat conditions (depth, substrate, velocity, and cover) and where juvenile Chinook salmon and steelhead occur.</w:t>
-      </w:r>
-      <w:r>
-        <w:rPr>
-          <w:rStyle w:val="eop"/>
-          <w:rFonts w:ascii="Calibri" w:hAnsi="Calibri" w:cs="Calibri"/>
-          <w:color w:val="000000"/>
-          <w:shd w:val="clear" w:color="auto" w:fill="FFFFFF"/>
-        </w:rPr>
-        <w:t> </w:t>
-      </w:r>
+      <w:del w:id="26" w:author="Ashley Vizek" w:date="2024-04-08T10:53:00Z">
+        <w:r>
+          <w:rPr>
+            <w:rFonts w:ascii="Calibri" w:hAnsi="Calibri" w:cs="Calibri"/>
+          </w:rPr>
+          <w:delText>DWR</w:delText>
+        </w:r>
+      </w:del>
+      <w:del w:id="27" w:author="Ashley Vizek" w:date="2024-04-08T10:52:00Z">
+        <w:r>
+          <w:rPr>
+            <w:rFonts w:ascii="Calibri" w:hAnsi="Calibri" w:cs="Calibri"/>
+          </w:rPr>
+          <w:delText xml:space="preserve"> conducted </w:delText>
+        </w:r>
+        <w:r>
+          <w:rPr>
+            <w:rFonts w:ascii="Calibri" w:hAnsi="Calibri" w:cs="Calibri"/>
+          </w:rPr>
+          <w:delText xml:space="preserve">this </w:delText>
+        </w:r>
+        <w:r>
+          <w:rPr>
+            <w:rFonts w:ascii="Calibri" w:hAnsi="Calibri" w:cs="Calibri"/>
+          </w:rPr>
+          <w:delText>one-year study of microhabitat and mesohabitat in Feather Rive</w:delText>
+        </w:r>
+        <w:r>
+          <w:rPr>
+            <w:rFonts w:ascii="Calibri" w:hAnsi="Calibri" w:cs="Calibri"/>
+          </w:rPr>
+          <w:delText>r</w:delText>
+        </w:r>
+      </w:del>
+      <w:del w:id="28" w:author="Ashley Vizek" w:date="2024-04-08T10:53:00Z">
+        <w:r>
+          <w:rPr>
+            <w:rFonts w:ascii="Calibri" w:hAnsi="Calibri" w:cs="Calibri"/>
+          </w:rPr>
+          <w:delText xml:space="preserve">. </w:delText>
+        </w:r>
+      </w:del>
+      <w:del w:id="29" w:author="Ashley Vizek" w:date="2024-04-08T10:54:00Z">
+        <w:r>
+          <w:rPr>
+            <w:rFonts w:ascii="Calibri" w:hAnsi="Calibri" w:cs="Calibri"/>
+          </w:rPr>
+          <w:delText>S</w:delText>
+        </w:r>
+        <w:r>
+          <w:rPr>
+            <w:rFonts w:ascii="Calibri" w:hAnsi="Calibri" w:cs="Calibri"/>
+          </w:rPr>
+          <w:delText xml:space="preserve">norkel </w:delText>
+        </w:r>
+        <w:r>
+          <w:rPr>
+            <w:rFonts w:ascii="Calibri" w:hAnsi="Calibri" w:cs="Calibri"/>
+          </w:rPr>
+          <w:delText xml:space="preserve">survey </w:delText>
+        </w:r>
+        <w:r>
+          <w:rPr>
+            <w:rFonts w:ascii="Calibri" w:hAnsi="Calibri" w:cs="Calibri"/>
+          </w:rPr>
+          <w:delText xml:space="preserve">monitoring </w:delText>
+        </w:r>
+        <w:r>
+          <w:rPr>
+            <w:rFonts w:ascii="Calibri" w:hAnsi="Calibri" w:cs="Calibri"/>
+          </w:rPr>
+          <w:delText xml:space="preserve">occurred </w:delText>
+        </w:r>
+        <w:r>
+          <w:rPr>
+            <w:rFonts w:ascii="Calibri" w:hAnsi="Calibri" w:cs="Calibri"/>
+          </w:rPr>
+          <w:delText xml:space="preserve">during the </w:delText>
+        </w:r>
+        <w:r>
+          <w:rPr>
+            <w:rFonts w:ascii="Calibri" w:hAnsi="Calibri" w:cs="Calibri"/>
+          </w:rPr>
+          <w:delText>years</w:delText>
+        </w:r>
+        <w:r>
+          <w:rPr>
+            <w:rFonts w:ascii="Calibri" w:hAnsi="Calibri" w:cs="Calibri"/>
+          </w:rPr>
+          <w:delText xml:space="preserve"> 2001 and 202 on the Feather River. </w:delText>
+        </w:r>
+      </w:del>
+      <w:del w:id="30" w:author="Ashley Vizek" w:date="2024-04-08T10:53:00Z">
+        <w:r>
+          <w:rPr>
+            <w:rFonts w:ascii="Calibri" w:hAnsi="Calibri" w:cs="Calibri"/>
+          </w:rPr>
+          <w:delText xml:space="preserve">Sampling was conducted monthly during the months of March to August across 24 different sites, which were selected at random, 12 in Low Flow Channel, and 12 in High Flow Channel. Each sampling section covered 25 meter long by 4 meter wide, running parallel to riverbank. </w:delText>
+        </w:r>
+      </w:del>
+      <w:moveFromRangeStart w:id="31" w:author="Ashley Vizek" w:date="2024-04-08T10:50:00Z" w:name="move163465833"/>
+      <w:moveFrom w:id="32" w:author="Ashley Vizek" w:date="2024-04-08T10:50:00Z">
+        <w:del w:id="33" w:author="Ashley Vizek" w:date="2024-04-08T10:53:00Z">
+          <w:r>
+            <w:rPr>
+              <w:rFonts w:ascii="Calibri" w:hAnsi="Calibri" w:cs="Calibri"/>
+            </w:rPr>
+            <w:delText xml:space="preserve">The </w:delText>
+          </w:r>
+          <w:r>
+            <w:rPr>
+              <w:rStyle w:val="normaltextrun"/>
+              <w:rFonts w:ascii="Calibri" w:hAnsi="Calibri" w:cs="Calibri"/>
+              <w:color w:val="000000"/>
+              <w:shd w:val="clear" w:color="auto" w:fill="FFFFFF"/>
+            </w:rPr>
+            <w:delText>goal of data collected is to identify relationships between habitat conditions (depth, substrate, velocity, and cover) and where juvenile Chinook salmon and steelhead occur.</w:delText>
+          </w:r>
+          <w:r>
+            <w:rPr>
+              <w:rStyle w:val="eop"/>
+              <w:rFonts w:ascii="Calibri" w:hAnsi="Calibri" w:cs="Calibri"/>
+              <w:color w:val="000000"/>
+              <w:shd w:val="clear" w:color="auto" w:fill="FFFFFF"/>
+            </w:rPr>
+            <w:delText> </w:delText>
+          </w:r>
+        </w:del>
+      </w:moveFrom>
+      <w:moveFromRangeEnd w:id="31"/>
     </w:p>
     <w:p>
       <w:pPr>
@@ -311,6 +622,14 @@
     <w:abstractNumId w:val="0"/>
   </w:num>
 </w:numbering>
+</file>
+
+<file path=word/people.xml><?xml version="1.0" encoding="utf-8"?>
+<w15:people xmlns:wpc="http://schemas.microsoft.com/office/word/2010/wordprocessingCanvas" xmlns:cx="http://schemas.microsoft.com/office/drawing/2014/chartex" xmlns:cx1="http://schemas.microsoft.com/office/drawing/2015/9/8/chartex" xmlns:cx2="http://schemas.microsoft.com/office/drawing/2015/10/21/chartex" xmlns:cx3="http://schemas.microsoft.com/office/drawing/2016/5/9/chartex" xmlns:cx4="http://schemas.microsoft.com/office/drawing/2016/5/10/chartex" xmlns:cx5="http://schemas.microsoft.com/office/drawing/2016/5/11/chartex" xmlns:cx6="http://schemas.microsoft.com/office/drawing/2016/5/12/chartex" xmlns:cx7="http://schemas.microsoft.com/office/drawing/2016/5/13/chartex" xmlns:cx8="http://schemas.microsoft.com/office/drawing/2016/5/14/chartex" xmlns:mc="http://schemas.openxmlformats.org/markup-compatibility/2006" xmlns:aink="http://schemas.microsoft.com/office/drawing/2016/ink" xmlns:am3d="http://schemas.microsoft.com/office/drawing/2017/model3d" xmlns:o="urn:schemas-microsoft-com:office:office" xmlns:oel="http://schemas.microsoft.com/office/2019/extlst" xmlns:r="http://schemas.openxmlformats.org/officeDocument/2006/relationships" xmlns:m="http://schemas.openxmlformats.org/officeDocument/2006/math" xmlns:v="urn:schemas-microsoft-com:vml" xmlns:wp14="http://schemas.microsoft.com/office/word/2010/wordprocessingDrawing" xmlns:wp="http://schemas.openxmlformats.org/drawingml/2006/wordprocessingDrawing" xmlns:w10="urn:schemas-microsoft-com:office:word" xmlns:w="http://schemas.openxmlformats.org/wordprocessingml/2006/main" xmlns:w14="http://schemas.microsoft.com/office/word/2010/wordml" xmlns:w15="http://schemas.microsoft.com/office/word/2012/wordml" xmlns:w16cex="http://schemas.microsoft.com/office/word/2018/wordml/cex" xmlns:w16cid="http://schemas.microsoft.com/office/word/2016/wordml/cid" xmlns:w16="http://schemas.microsoft.com/office/word/2018/wordml" xmlns:w16sdtdh="http://schemas.microsoft.com/office/word/2020/wordml/sdtdatahash" xmlns:w16se="http://schemas.microsoft.com/office/word/2015/wordml/symex" xmlns:wpg="http://schemas.microsoft.com/office/word/2010/wordprocessingGroup" xmlns:wpi="http://schemas.microsoft.com/office/word/2010/wordprocessingInk" xmlns:wne="http://schemas.microsoft.com/office/word/2006/wordml" xmlns:wps="http://schemas.microsoft.com/office/word/2010/wordprocessingShape" mc:Ignorable="w14 w15 w16se w16cid w16 w16cex w16sdtdh wp14">
+  <w15:person w15:author="Ashley Vizek">
+    <w15:presenceInfo w15:providerId="Windows Live" w15:userId="d4747e6e06773ba2"/>
+  </w15:person>
+</w15:people>
 </file>
 
 <file path=word/styles.xml><?xml version="1.0" encoding="utf-8"?>
@@ -785,6 +1104,16 @@
     <w:basedOn w:val="DefaultParagraphFont"/>
     <w:rsid w:val="007A0B1A"/>
   </w:style>
+  <w:style w:type="paragraph" w:styleId="Revision">
+    <w:name w:val="Revision"/>
+    <w:hidden/>
+    <w:uiPriority w:val="99"/>
+    <w:semiHidden/>
+    <w:rsid w:val="003B58F4"/>
+    <w:pPr>
+      <w:spacing w:after="0" w:line="240" w:lineRule="auto"/>
+    </w:pPr>
+  </w:style>
 </w:styles>
 </file>
 
@@ -1074,25 +1403,16 @@
 </file>
 
 <file path=customXml/item1.xml><?xml version="1.0" encoding="utf-8"?>
-<b:Sources xmlns:b="http://schemas.openxmlformats.org/officeDocument/2006/bibliography" xmlns="http://schemas.openxmlformats.org/officeDocument/2006/bibliography" SelectedStyle="\APASixthEditionOfficeOnline.xsl" StyleName="APA" Version="6"/>
-</file>
-
-<file path=customXml/item2.xml><?xml version="1.0" encoding="utf-8"?>
 <p:properties xmlns:p="http://schemas.microsoft.com/office/2006/metadata/properties" xmlns:xsi="http://www.w3.org/2001/XMLSchema-instance" xmlns:pc="http://schemas.microsoft.com/office/infopath/2007/PartnerControls">
   <documentManagement/>
 </p:properties>
 </file>
 
-<file path=customXml/item3.xml><?xml version="1.0" encoding="utf-8"?>
-<?mso-contentType ?>
-<FormTemplates xmlns="http://schemas.microsoft.com/sharepoint/v3/contenttype/forms">
-  <Display>DocumentLibraryForm</Display>
-  <Edit>DocumentLibraryForm</Edit>
-  <New>DocumentLibraryForm</New>
-</FormTemplates>
+<file path=customXml/item2.xml><?xml version="1.0" encoding="utf-8"?>
+<b:Sources xmlns:b="http://schemas.openxmlformats.org/officeDocument/2006/bibliography" xmlns="http://schemas.openxmlformats.org/officeDocument/2006/bibliography" SelectedStyle="\APASixthEditionOfficeOnline.xsl" StyleName="APA" Version="6"/>
 </file>
 
-<file path=customXml/item4.xml><?xml version="1.0" encoding="utf-8"?>
+<file path=customXml/item3.xml><?xml version="1.0" encoding="utf-8"?>
 <ct:contentTypeSchema xmlns:ct="http://schemas.microsoft.com/office/2006/metadata/contentType" xmlns:ma="http://schemas.microsoft.com/office/2006/metadata/properties/metaAttributes" ct:_="" ma:_="" ma:contentTypeName="Document" ma:contentTypeID="0x01010062F3A0D97C24D44188E22ED6BF629E5F" ma:contentTypeVersion="11" ma:contentTypeDescription="Create a new document." ma:contentTypeScope="" ma:versionID="d417724eab557a4a1613df09cf549db5">
   <xsd:schema xmlns:xsd="http://www.w3.org/2001/XMLSchema" xmlns:xs="http://www.w3.org/2001/XMLSchema" xmlns:p="http://schemas.microsoft.com/office/2006/metadata/properties" xmlns:ns2="0babd99f-cddb-4efe-bfbd-78b0de5d1c16" targetNamespace="http://schemas.microsoft.com/office/2006/metadata/properties" ma:root="true" ma:fieldsID="452ce7caafae2949ffe48c11a29016ca" ns2:_="">
     <xsd:import namespace="0babd99f-cddb-4efe-bfbd-78b0de5d1c16"/>
@@ -1282,15 +1602,16 @@
 </ct:contentTypeSchema>
 </file>
 
-<file path=customXml/itemProps1.xml><?xml version="1.0" encoding="utf-8"?>
-<ds:datastoreItem xmlns:ds="http://schemas.openxmlformats.org/officeDocument/2006/customXml" ds:itemID="{992B85D2-594B-4697-A2DD-FFE190E75657}">
-  <ds:schemaRefs>
-    <ds:schemaRef ds:uri="http://schemas.openxmlformats.org/officeDocument/2006/bibliography"/>
-  </ds:schemaRefs>
-</ds:datastoreItem>
+<file path=customXml/item4.xml><?xml version="1.0" encoding="utf-8"?>
+<?mso-contentType ?>
+<FormTemplates xmlns="http://schemas.microsoft.com/sharepoint/v3/contenttype/forms">
+  <Display>DocumentLibraryForm</Display>
+  <Edit>DocumentLibraryForm</Edit>
+  <New>DocumentLibraryForm</New>
+</FormTemplates>
 </file>
 
-<file path=customXml/itemProps2.xml><?xml version="1.0" encoding="utf-8"?>
+<file path=customXml/itemProps1.xml><?xml version="1.0" encoding="utf-8"?>
 <ds:datastoreItem xmlns:ds="http://schemas.openxmlformats.org/officeDocument/2006/customXml" ds:itemID="{54AF356A-2E96-4152-B308-A06835208F42}">
   <ds:schemaRefs>
     <ds:schemaRef ds:uri="http://schemas.microsoft.com/office/2006/metadata/properties"/>
@@ -1299,15 +1620,15 @@
 </ds:datastoreItem>
 </file>
 
-<file path=customXml/itemProps3.xml><?xml version="1.0" encoding="utf-8"?>
-<ds:datastoreItem xmlns:ds="http://schemas.openxmlformats.org/officeDocument/2006/customXml" ds:itemID="{DE21C82F-5AF4-438F-920C-9ED547137811}">
+<file path=customXml/itemProps2.xml><?xml version="1.0" encoding="utf-8"?>
+<ds:datastoreItem xmlns:ds="http://schemas.openxmlformats.org/officeDocument/2006/customXml" ds:itemID="{992B85D2-594B-4697-A2DD-FFE190E75657}">
   <ds:schemaRefs>
-    <ds:schemaRef ds:uri="http://schemas.microsoft.com/sharepoint/v3/contenttype/forms"/>
+    <ds:schemaRef ds:uri="http://schemas.openxmlformats.org/officeDocument/2006/bibliography"/>
   </ds:schemaRefs>
 </ds:datastoreItem>
 </file>
 
-<file path=customXml/itemProps4.xml><?xml version="1.0" encoding="utf-8"?>
+<file path=customXml/itemProps3.xml><?xml version="1.0" encoding="utf-8"?>
 <ds:datastoreItem xmlns:ds="http://schemas.openxmlformats.org/officeDocument/2006/customXml" ds:itemID="{C4DDF034-AC63-4FC8-93D1-A8F2D2B860B0}">
   <ds:schemaRefs>
     <ds:schemaRef ds:uri="http://schemas.microsoft.com/office/2006/metadata/contentType"/>
@@ -1323,4 +1644,12 @@
     <ds:schemaRef ds:uri="http://schemas.microsoft.com/internal/obd"/>
   </ds:schemaRefs>
 </ds:datastoreItem>
+</file>
+
+<file path=customXml/itemProps4.xml><?xml version="1.0" encoding="utf-8"?>
+<ds:datastoreItem xmlns:ds="http://schemas.openxmlformats.org/officeDocument/2006/customXml" ds:itemID="{DE21C82F-5AF4-438F-920C-9ED547137811}">
+  <ds:schemaRefs>
+    <ds:schemaRef ds:uri="http://schemas.microsoft.com/sharepoint/v3/contenttype/forms"/>
+  </ds:schemaRefs>
+</ds:datastoreItem>
 </file>
</xml_diff>

<commit_message>
updates to clean up location names and CGU
</commit_message>
<xml_diff>
--- a/data-raw/metadata/abstract.docx
+++ b/data-raw/metadata/abstract.docx
@@ -5,437 +5,132 @@
     <w:p>
       <w:pPr>
         <w:rPr>
-          <w:ins w:id="0" w:author="Ashley Vizek" w:date="2024-04-08T10:53:00Z"/>
           <w:rStyle w:val="eop"/>
           <w:rFonts w:ascii="Calibri" w:hAnsi="Calibri" w:cs="Calibri"/>
           <w:color w:val="000000"/>
           <w:shd w:val="clear" w:color="auto" w:fill="FFFFFF"/>
         </w:rPr>
       </w:pPr>
-      <w:ins w:id="1" w:author="Ashley Vizek" w:date="2024-04-08T10:52:00Z">
-        <w:r>
-          <w:rPr>
-            <w:rFonts w:ascii="Calibri" w:hAnsi="Calibri" w:cs="Calibri"/>
-          </w:rPr>
-          <w:t xml:space="preserve">The California Department of Water Resources (DWR), </w:t>
-        </w:r>
-        <w:r>
-          <w:rPr>
-            <w:rFonts w:ascii="Calibri" w:hAnsi="Calibri" w:cs="Calibri"/>
-          </w:rPr>
-          <w:t xml:space="preserve">conducted </w:t>
-        </w:r>
-        <w:r>
-          <w:rPr>
-            <w:rFonts w:ascii="Calibri" w:hAnsi="Calibri" w:cs="Calibri"/>
-          </w:rPr>
-          <w:t>a</w:t>
-        </w:r>
-        <w:r>
-          <w:rPr>
-            <w:rFonts w:ascii="Calibri" w:hAnsi="Calibri" w:cs="Calibri"/>
-          </w:rPr>
-          <w:t xml:space="preserve"> </w:t>
-        </w:r>
-        <w:r>
-          <w:rPr>
-            <w:rFonts w:ascii="Calibri" w:hAnsi="Calibri" w:cs="Calibri"/>
-          </w:rPr>
-          <w:t>one-year study of microhabitat and mesohabitat in Feather Rive</w:t>
-        </w:r>
-        <w:r>
-          <w:rPr>
-            <w:rFonts w:ascii="Calibri" w:hAnsi="Calibri" w:cs="Calibri"/>
-          </w:rPr>
-          <w:t>r</w:t>
-        </w:r>
-        <w:r>
-          <w:rPr>
-            <w:rFonts w:ascii="Calibri" w:hAnsi="Calibri" w:cs="Calibri"/>
-          </w:rPr>
-          <w:t xml:space="preserve">. </w:t>
-        </w:r>
-      </w:ins>
-      <w:moveToRangeStart w:id="2" w:author="Ashley Vizek" w:date="2024-04-08T10:50:00Z" w:name="move163465833"/>
-      <w:moveTo w:id="3" w:author="Ashley Vizek" w:date="2024-04-08T10:50:00Z">
-        <w:r>
-          <w:rPr>
-            <w:rFonts w:ascii="Calibri" w:hAnsi="Calibri" w:cs="Calibri"/>
-          </w:rPr>
-          <w:t xml:space="preserve">The </w:t>
-        </w:r>
-        <w:r>
-          <w:rPr>
-            <w:rStyle w:val="normaltextrun"/>
-            <w:rFonts w:ascii="Calibri" w:hAnsi="Calibri" w:cs="Calibri"/>
-            <w:color w:val="000000"/>
-            <w:shd w:val="clear" w:color="auto" w:fill="FFFFFF"/>
-          </w:rPr>
-          <w:t>goal</w:t>
-        </w:r>
-      </w:moveTo>
-      <w:ins w:id="4" w:author="Ashley Vizek" w:date="2024-04-08T10:54:00Z">
-        <w:r>
-          <w:rPr>
-            <w:rStyle w:val="normaltextrun"/>
-            <w:rFonts w:ascii="Calibri" w:hAnsi="Calibri" w:cs="Calibri"/>
-            <w:color w:val="000000"/>
-            <w:shd w:val="clear" w:color="auto" w:fill="FFFFFF"/>
-          </w:rPr>
-          <w:t xml:space="preserve"> of</w:t>
-        </w:r>
-      </w:ins>
-      <w:moveTo w:id="5" w:author="Ashley Vizek" w:date="2024-04-08T10:50:00Z">
-        <w:r>
-          <w:rPr>
-            <w:rStyle w:val="normaltextrun"/>
-            <w:rFonts w:ascii="Calibri" w:hAnsi="Calibri" w:cs="Calibri"/>
-            <w:color w:val="000000"/>
-            <w:shd w:val="clear" w:color="auto" w:fill="FFFFFF"/>
-          </w:rPr>
-          <w:t xml:space="preserve"> </w:t>
-        </w:r>
-        <w:del w:id="6" w:author="Ashley Vizek" w:date="2024-04-08T10:52:00Z">
-          <w:r>
-            <w:rPr>
-              <w:rStyle w:val="normaltextrun"/>
-              <w:rFonts w:ascii="Calibri" w:hAnsi="Calibri" w:cs="Calibri"/>
-              <w:color w:val="000000"/>
-              <w:shd w:val="clear" w:color="auto" w:fill="FFFFFF"/>
-            </w:rPr>
-            <w:delText>of data collected</w:delText>
-          </w:r>
-        </w:del>
-      </w:moveTo>
-      <w:ins w:id="7" w:author="Ashley Vizek" w:date="2024-04-08T10:50:00Z">
-        <w:r>
-          <w:rPr>
-            <w:rStyle w:val="normaltextrun"/>
-            <w:rFonts w:ascii="Calibri" w:hAnsi="Calibri" w:cs="Calibri"/>
-            <w:color w:val="000000"/>
-            <w:shd w:val="clear" w:color="auto" w:fill="FFFFFF"/>
-          </w:rPr>
-          <w:t>this study</w:t>
-        </w:r>
-      </w:ins>
-      <w:moveTo w:id="8" w:author="Ashley Vizek" w:date="2024-04-08T10:50:00Z">
-        <w:r>
-          <w:rPr>
-            <w:rStyle w:val="normaltextrun"/>
-            <w:rFonts w:ascii="Calibri" w:hAnsi="Calibri" w:cs="Calibri"/>
-            <w:color w:val="000000"/>
-            <w:shd w:val="clear" w:color="auto" w:fill="FFFFFF"/>
-          </w:rPr>
-          <w:t xml:space="preserve"> </w:t>
-        </w:r>
-        <w:del w:id="9" w:author="Ashley Vizek" w:date="2024-04-08T10:53:00Z">
-          <w:r>
-            <w:rPr>
-              <w:rStyle w:val="normaltextrun"/>
-              <w:rFonts w:ascii="Calibri" w:hAnsi="Calibri" w:cs="Calibri"/>
-              <w:color w:val="000000"/>
-              <w:shd w:val="clear" w:color="auto" w:fill="FFFFFF"/>
-            </w:rPr>
-            <w:delText>is</w:delText>
-          </w:r>
-        </w:del>
-      </w:moveTo>
-      <w:ins w:id="10" w:author="Ashley Vizek" w:date="2024-04-08T10:53:00Z">
-        <w:r>
-          <w:rPr>
-            <w:rStyle w:val="normaltextrun"/>
-            <w:rFonts w:ascii="Calibri" w:hAnsi="Calibri" w:cs="Calibri"/>
-            <w:color w:val="000000"/>
-            <w:shd w:val="clear" w:color="auto" w:fill="FFFFFF"/>
-          </w:rPr>
-          <w:t>was</w:t>
-        </w:r>
-      </w:ins>
-      <w:moveTo w:id="11" w:author="Ashley Vizek" w:date="2024-04-08T10:50:00Z">
-        <w:r>
-          <w:rPr>
-            <w:rStyle w:val="normaltextrun"/>
-            <w:rFonts w:ascii="Calibri" w:hAnsi="Calibri" w:cs="Calibri"/>
-            <w:color w:val="000000"/>
-            <w:shd w:val="clear" w:color="auto" w:fill="FFFFFF"/>
-          </w:rPr>
-          <w:t xml:space="preserve"> to identify relationships between habitat conditions (depth, substrate, velocity, and cover) and where juvenile Chinook salmon and steelhead occur.</w:t>
-        </w:r>
-        <w:r>
-          <w:rPr>
-            <w:rStyle w:val="eop"/>
-            <w:rFonts w:ascii="Calibri" w:hAnsi="Calibri" w:cs="Calibri"/>
-            <w:color w:val="000000"/>
-            <w:shd w:val="clear" w:color="auto" w:fill="FFFFFF"/>
-          </w:rPr>
-          <w:t> </w:t>
-        </w:r>
-      </w:moveTo>
-      <w:ins w:id="12" w:author="Ashley Vizek" w:date="2024-04-08T10:53:00Z">
-        <w:r>
-          <w:rPr>
-            <w:rFonts w:ascii="Calibri" w:hAnsi="Calibri" w:cs="Calibri"/>
-          </w:rPr>
-          <w:t>Snorkel surveys were conducted</w:t>
-        </w:r>
-        <w:r>
-          <w:rPr>
-            <w:rFonts w:ascii="Calibri" w:hAnsi="Calibri" w:cs="Calibri"/>
-          </w:rPr>
-          <w:t xml:space="preserve"> monthly March </w:t>
-        </w:r>
-      </w:ins>
-      <w:ins w:id="13" w:author="Ashley Vizek" w:date="2024-04-08T10:54:00Z">
-        <w:r>
-          <w:rPr>
-            <w:rFonts w:ascii="Calibri" w:hAnsi="Calibri" w:cs="Calibri"/>
-          </w:rPr>
-          <w:t>through</w:t>
-        </w:r>
-      </w:ins>
-      <w:ins w:id="14" w:author="Ashley Vizek" w:date="2024-04-08T10:53:00Z">
-        <w:r>
-          <w:rPr>
-            <w:rFonts w:ascii="Calibri" w:hAnsi="Calibri" w:cs="Calibri"/>
-          </w:rPr>
-          <w:t xml:space="preserve"> August</w:t>
-        </w:r>
-      </w:ins>
-      <w:ins w:id="15" w:author="Ashley Vizek" w:date="2024-04-08T10:54:00Z">
-        <w:r>
-          <w:rPr>
-            <w:rFonts w:ascii="Calibri" w:hAnsi="Calibri" w:cs="Calibri"/>
-          </w:rPr>
-          <w:t xml:space="preserve"> in 2001-2002</w:t>
-        </w:r>
-      </w:ins>
-      <w:ins w:id="16" w:author="Ashley Vizek" w:date="2024-04-08T10:53:00Z">
-        <w:r>
-          <w:rPr>
-            <w:rFonts w:ascii="Calibri" w:hAnsi="Calibri" w:cs="Calibri"/>
-          </w:rPr>
-          <w:t xml:space="preserve"> across 24 different sites, which were selected at random</w:t>
-        </w:r>
-      </w:ins>
-      <w:ins w:id="17" w:author="Ashley Vizek" w:date="2024-04-08T10:54:00Z">
-        <w:r>
-          <w:rPr>
-            <w:rFonts w:ascii="Calibri" w:hAnsi="Calibri" w:cs="Calibri"/>
-          </w:rPr>
-          <w:t xml:space="preserve"> (</w:t>
-        </w:r>
-      </w:ins>
-      <w:ins w:id="18" w:author="Ashley Vizek" w:date="2024-04-08T10:53:00Z">
-        <w:r>
-          <w:rPr>
-            <w:rFonts w:ascii="Calibri" w:hAnsi="Calibri" w:cs="Calibri"/>
-          </w:rPr>
-          <w:t>12 in Low Flow Channel, and 12 in High Flow Channel</w:t>
-        </w:r>
-      </w:ins>
-      <w:ins w:id="19" w:author="Ashley Vizek" w:date="2024-04-08T10:54:00Z">
-        <w:r>
-          <w:rPr>
-            <w:rFonts w:ascii="Calibri" w:hAnsi="Calibri" w:cs="Calibri"/>
-          </w:rPr>
-          <w:t>)</w:t>
-        </w:r>
-      </w:ins>
-      <w:ins w:id="20" w:author="Ashley Vizek" w:date="2024-04-08T10:53:00Z">
-        <w:r>
-          <w:rPr>
-            <w:rFonts w:ascii="Calibri" w:hAnsi="Calibri" w:cs="Calibri"/>
-          </w:rPr>
-          <w:t xml:space="preserve">. Each sampling section covered 25 meter long by 4 meter wide, running parallel to riverbank. </w:t>
-        </w:r>
-      </w:ins>
+      <w:proofErr w:type="gramStart"/>
+      <w:r>
+        <w:rPr>
+          <w:rFonts w:ascii="Calibri" w:hAnsi="Calibri" w:cs="Calibri"/>
+        </w:rPr>
+        <w:t>The California Department of Water Resources (DWR),</w:t>
+      </w:r>
+      <w:proofErr w:type="gramEnd"/>
+      <w:r>
+        <w:rPr>
+          <w:rFonts w:ascii="Calibri" w:hAnsi="Calibri" w:cs="Calibri"/>
+        </w:rPr>
+        <w:t xml:space="preserve"> conducted a </w:t>
+      </w:r>
+      <w:r>
+        <w:rPr>
+          <w:rFonts w:ascii="Calibri" w:hAnsi="Calibri" w:cs="Calibri"/>
+        </w:rPr>
+        <w:t>one-year study of microhabitat and mesohabitat in Feather Rive</w:t>
+      </w:r>
+      <w:r>
+        <w:rPr>
+          <w:rFonts w:ascii="Calibri" w:hAnsi="Calibri" w:cs="Calibri"/>
+        </w:rPr>
+        <w:t xml:space="preserve">r. </w:t>
+      </w:r>
+      <w:r>
+        <w:rPr>
+          <w:rFonts w:ascii="Calibri" w:hAnsi="Calibri" w:cs="Calibri"/>
+        </w:rPr>
+        <w:t xml:space="preserve">The </w:t>
+      </w:r>
+      <w:r>
+        <w:rPr>
+          <w:rStyle w:val="normaltextrun"/>
+          <w:rFonts w:ascii="Calibri" w:hAnsi="Calibri" w:cs="Calibri"/>
+          <w:color w:val="000000"/>
+          <w:shd w:val="clear" w:color="auto" w:fill="FFFFFF"/>
+        </w:rPr>
+        <w:t>goal</w:t>
+      </w:r>
+      <w:r>
+        <w:rPr>
+          <w:rStyle w:val="normaltextrun"/>
+          <w:rFonts w:ascii="Calibri" w:hAnsi="Calibri" w:cs="Calibri"/>
+          <w:color w:val="000000"/>
+          <w:shd w:val="clear" w:color="auto" w:fill="FFFFFF"/>
+        </w:rPr>
+        <w:t xml:space="preserve"> of</w:t>
+      </w:r>
+      <w:r>
+        <w:rPr>
+          <w:rStyle w:val="normaltextrun"/>
+          <w:rFonts w:ascii="Calibri" w:hAnsi="Calibri" w:cs="Calibri"/>
+          <w:color w:val="000000"/>
+          <w:shd w:val="clear" w:color="auto" w:fill="FFFFFF"/>
+        </w:rPr>
+        <w:t xml:space="preserve"> </w:t>
+      </w:r>
+      <w:r>
+        <w:rPr>
+          <w:rStyle w:val="normaltextrun"/>
+          <w:rFonts w:ascii="Calibri" w:hAnsi="Calibri" w:cs="Calibri"/>
+          <w:color w:val="000000"/>
+          <w:shd w:val="clear" w:color="auto" w:fill="FFFFFF"/>
+        </w:rPr>
+        <w:t>this study</w:t>
+      </w:r>
+      <w:r>
+        <w:rPr>
+          <w:rStyle w:val="normaltextrun"/>
+          <w:rFonts w:ascii="Calibri" w:hAnsi="Calibri" w:cs="Calibri"/>
+          <w:color w:val="000000"/>
+          <w:shd w:val="clear" w:color="auto" w:fill="FFFFFF"/>
+        </w:rPr>
+        <w:t xml:space="preserve"> </w:t>
+      </w:r>
+      <w:r>
+        <w:rPr>
+          <w:rStyle w:val="normaltextrun"/>
+          <w:rFonts w:ascii="Calibri" w:hAnsi="Calibri" w:cs="Calibri"/>
+          <w:color w:val="000000"/>
+          <w:shd w:val="clear" w:color="auto" w:fill="FFFFFF"/>
+        </w:rPr>
+        <w:t>was</w:t>
+      </w:r>
+      <w:r>
+        <w:rPr>
+          <w:rStyle w:val="normaltextrun"/>
+          <w:rFonts w:ascii="Calibri" w:hAnsi="Calibri" w:cs="Calibri"/>
+          <w:color w:val="000000"/>
+          <w:shd w:val="clear" w:color="auto" w:fill="FFFFFF"/>
+        </w:rPr>
+        <w:t xml:space="preserve"> to identify relationships between habitat conditions (depth, substrate, velocity, and cover) and where juvenile Chinook salmon and steelhead occur.</w:t>
+      </w:r>
+      <w:r>
+        <w:rPr>
+          <w:rStyle w:val="eop"/>
+          <w:rFonts w:ascii="Calibri" w:hAnsi="Calibri" w:cs="Calibri"/>
+          <w:color w:val="000000"/>
+          <w:shd w:val="clear" w:color="auto" w:fill="FFFFFF"/>
+        </w:rPr>
+        <w:t> </w:t>
+      </w:r>
+      <w:r>
+        <w:rPr>
+          <w:rFonts w:ascii="Calibri" w:hAnsi="Calibri" w:cs="Calibri"/>
+        </w:rPr>
+        <w:t xml:space="preserve">Snorkel surveys were conducted monthly March through August in 2001across 24 different sites, which were selected at random (12 in Low Flow Channel, and 12 in High Flow Channel). Each sampling section covered 25 meter long by 4 meter wide, running parallel to riverbank. </w:t>
+      </w:r>
     </w:p>
     <w:p>
       <w:pPr>
         <w:rPr>
-          <w:moveTo w:id="21" w:author="Ashley Vizek" w:date="2024-04-08T10:50:00Z"/>
           <w:rStyle w:val="eop"/>
           <w:rFonts w:ascii="Calibri" w:hAnsi="Calibri" w:cs="Calibri"/>
           <w:color w:val="000000"/>
           <w:shd w:val="clear" w:color="auto" w:fill="FFFFFF"/>
         </w:rPr>
       </w:pPr>
-    </w:p>
-    <w:moveToRangeEnd w:id="2"/>
-    <w:p>
-      <w:pPr>
-        <w:spacing w:after="0" w:line="240" w:lineRule="auto"/>
-        <w:textAlignment w:val="baseline"/>
-        <w:rPr>
-          <w:del w:id="22" w:author="Ashley Vizek" w:date="2024-04-08T10:50:00Z"/>
-          <w:rFonts w:ascii="Calibri" w:hAnsi="Calibri" w:cs="Calibri"/>
-          <w:color w:val="000000"/>
-          <w:shd w:val="clear" w:color="auto" w:fill="FFFFFF"/>
-        </w:rPr>
-      </w:pPr>
-      <w:del w:id="23" w:author="Ashley Vizek" w:date="2024-04-08T10:50:00Z">
-        <w:r>
-          <w:rPr>
-            <w:rFonts w:ascii="Calibri" w:hAnsi="Calibri" w:cs="Calibri"/>
-            <w:color w:val="000000"/>
-            <w:shd w:val="clear" w:color="auto" w:fill="FFFFFF"/>
-          </w:rPr>
-          <w:delText>Abstract</w:delText>
-        </w:r>
-      </w:del>
-    </w:p>
-    <w:p>
-      <w:pPr>
-        <w:spacing w:after="0" w:line="240" w:lineRule="auto"/>
-        <w:textAlignment w:val="baseline"/>
-        <w:rPr>
-          <w:del w:id="24" w:author="Ashley Vizek" w:date="2024-04-08T10:50:00Z"/>
-          <w:rFonts w:ascii="Calibri" w:hAnsi="Calibri" w:cs="Calibri"/>
-          <w:color w:val="000000"/>
-          <w:shd w:val="clear" w:color="auto" w:fill="FFFFFF"/>
-        </w:rPr>
-      </w:pPr>
-    </w:p>
-    <w:p>
-      <w:pPr>
-        <w:rPr>
-          <w:del w:id="25" w:author="Ashley Vizek" w:date="2024-04-08T10:54:00Z"/>
-          <w:rStyle w:val="eop"/>
-          <w:rFonts w:ascii="Calibri" w:hAnsi="Calibri" w:cs="Calibri"/>
-          <w:color w:val="000000"/>
-          <w:shd w:val="clear" w:color="auto" w:fill="FFFFFF"/>
-        </w:rPr>
-      </w:pPr>
-      <w:del w:id="26" w:author="Ashley Vizek" w:date="2024-04-08T10:53:00Z">
-        <w:r>
-          <w:rPr>
-            <w:rFonts w:ascii="Calibri" w:hAnsi="Calibri" w:cs="Calibri"/>
-          </w:rPr>
-          <w:delText>DWR</w:delText>
-        </w:r>
-      </w:del>
-      <w:del w:id="27" w:author="Ashley Vizek" w:date="2024-04-08T10:52:00Z">
-        <w:r>
-          <w:rPr>
-            <w:rFonts w:ascii="Calibri" w:hAnsi="Calibri" w:cs="Calibri"/>
-          </w:rPr>
-          <w:delText xml:space="preserve"> conducted </w:delText>
-        </w:r>
-        <w:r>
-          <w:rPr>
-            <w:rFonts w:ascii="Calibri" w:hAnsi="Calibri" w:cs="Calibri"/>
-          </w:rPr>
-          <w:delText xml:space="preserve">this </w:delText>
-        </w:r>
-        <w:r>
-          <w:rPr>
-            <w:rFonts w:ascii="Calibri" w:hAnsi="Calibri" w:cs="Calibri"/>
-          </w:rPr>
-          <w:delText>one-year study of microhabitat and mesohabitat in Feather Rive</w:delText>
-        </w:r>
-        <w:r>
-          <w:rPr>
-            <w:rFonts w:ascii="Calibri" w:hAnsi="Calibri" w:cs="Calibri"/>
-          </w:rPr>
-          <w:delText>r</w:delText>
-        </w:r>
-      </w:del>
-      <w:del w:id="28" w:author="Ashley Vizek" w:date="2024-04-08T10:53:00Z">
-        <w:r>
-          <w:rPr>
-            <w:rFonts w:ascii="Calibri" w:hAnsi="Calibri" w:cs="Calibri"/>
-          </w:rPr>
-          <w:delText xml:space="preserve">. </w:delText>
-        </w:r>
-      </w:del>
-      <w:del w:id="29" w:author="Ashley Vizek" w:date="2024-04-08T10:54:00Z">
-        <w:r>
-          <w:rPr>
-            <w:rFonts w:ascii="Calibri" w:hAnsi="Calibri" w:cs="Calibri"/>
-          </w:rPr>
-          <w:delText>S</w:delText>
-        </w:r>
-        <w:r>
-          <w:rPr>
-            <w:rFonts w:ascii="Calibri" w:hAnsi="Calibri" w:cs="Calibri"/>
-          </w:rPr>
-          <w:delText xml:space="preserve">norkel </w:delText>
-        </w:r>
-        <w:r>
-          <w:rPr>
-            <w:rFonts w:ascii="Calibri" w:hAnsi="Calibri" w:cs="Calibri"/>
-          </w:rPr>
-          <w:delText xml:space="preserve">survey </w:delText>
-        </w:r>
-        <w:r>
-          <w:rPr>
-            <w:rFonts w:ascii="Calibri" w:hAnsi="Calibri" w:cs="Calibri"/>
-          </w:rPr>
-          <w:delText xml:space="preserve">monitoring </w:delText>
-        </w:r>
-        <w:r>
-          <w:rPr>
-            <w:rFonts w:ascii="Calibri" w:hAnsi="Calibri" w:cs="Calibri"/>
-          </w:rPr>
-          <w:delText xml:space="preserve">occurred </w:delText>
-        </w:r>
-        <w:r>
-          <w:rPr>
-            <w:rFonts w:ascii="Calibri" w:hAnsi="Calibri" w:cs="Calibri"/>
-          </w:rPr>
-          <w:delText xml:space="preserve">during the </w:delText>
-        </w:r>
-        <w:r>
-          <w:rPr>
-            <w:rFonts w:ascii="Calibri" w:hAnsi="Calibri" w:cs="Calibri"/>
-          </w:rPr>
-          <w:delText>years</w:delText>
-        </w:r>
-        <w:r>
-          <w:rPr>
-            <w:rFonts w:ascii="Calibri" w:hAnsi="Calibri" w:cs="Calibri"/>
-          </w:rPr>
-          <w:delText xml:space="preserve"> 2001 and 202 on the Feather River. </w:delText>
-        </w:r>
-      </w:del>
-      <w:del w:id="30" w:author="Ashley Vizek" w:date="2024-04-08T10:53:00Z">
-        <w:r>
-          <w:rPr>
-            <w:rFonts w:ascii="Calibri" w:hAnsi="Calibri" w:cs="Calibri"/>
-          </w:rPr>
-          <w:delText xml:space="preserve">Sampling was conducted monthly during the months of March to August across 24 different sites, which were selected at random, 12 in Low Flow Channel, and 12 in High Flow Channel. Each sampling section covered 25 meter long by 4 meter wide, running parallel to riverbank. </w:delText>
-        </w:r>
-      </w:del>
-      <w:moveFromRangeStart w:id="31" w:author="Ashley Vizek" w:date="2024-04-08T10:50:00Z" w:name="move163465833"/>
-      <w:moveFrom w:id="32" w:author="Ashley Vizek" w:date="2024-04-08T10:50:00Z">
-        <w:del w:id="33" w:author="Ashley Vizek" w:date="2024-04-08T10:53:00Z">
-          <w:r>
-            <w:rPr>
-              <w:rFonts w:ascii="Calibri" w:hAnsi="Calibri" w:cs="Calibri"/>
-            </w:rPr>
-            <w:delText xml:space="preserve">The </w:delText>
-          </w:r>
-          <w:r>
-            <w:rPr>
-              <w:rStyle w:val="normaltextrun"/>
-              <w:rFonts w:ascii="Calibri" w:hAnsi="Calibri" w:cs="Calibri"/>
-              <w:color w:val="000000"/>
-              <w:shd w:val="clear" w:color="auto" w:fill="FFFFFF"/>
-            </w:rPr>
-            <w:delText>goal of data collected is to identify relationships between habitat conditions (depth, substrate, velocity, and cover) and where juvenile Chinook salmon and steelhead occur.</w:delText>
-          </w:r>
-          <w:r>
-            <w:rPr>
-              <w:rStyle w:val="eop"/>
-              <w:rFonts w:ascii="Calibri" w:hAnsi="Calibri" w:cs="Calibri"/>
-              <w:color w:val="000000"/>
-              <w:shd w:val="clear" w:color="auto" w:fill="FFFFFF"/>
-            </w:rPr>
-            <w:delText> </w:delText>
-          </w:r>
-        </w:del>
-      </w:moveFrom>
-      <w:moveFromRangeEnd w:id="31"/>
     </w:p>
     <w:p>
       <w:pPr>
@@ -622,14 +317,6 @@
     <w:abstractNumId w:val="0"/>
   </w:num>
 </w:numbering>
-</file>
-
-<file path=word/people.xml><?xml version="1.0" encoding="utf-8"?>
-<w15:people xmlns:wpc="http://schemas.microsoft.com/office/word/2010/wordprocessingCanvas" xmlns:cx="http://schemas.microsoft.com/office/drawing/2014/chartex" xmlns:cx1="http://schemas.microsoft.com/office/drawing/2015/9/8/chartex" xmlns:cx2="http://schemas.microsoft.com/office/drawing/2015/10/21/chartex" xmlns:cx3="http://schemas.microsoft.com/office/drawing/2016/5/9/chartex" xmlns:cx4="http://schemas.microsoft.com/office/drawing/2016/5/10/chartex" xmlns:cx5="http://schemas.microsoft.com/office/drawing/2016/5/11/chartex" xmlns:cx6="http://schemas.microsoft.com/office/drawing/2016/5/12/chartex" xmlns:cx7="http://schemas.microsoft.com/office/drawing/2016/5/13/chartex" xmlns:cx8="http://schemas.microsoft.com/office/drawing/2016/5/14/chartex" xmlns:mc="http://schemas.openxmlformats.org/markup-compatibility/2006" xmlns:aink="http://schemas.microsoft.com/office/drawing/2016/ink" xmlns:am3d="http://schemas.microsoft.com/office/drawing/2017/model3d" xmlns:o="urn:schemas-microsoft-com:office:office" xmlns:oel="http://schemas.microsoft.com/office/2019/extlst" xmlns:r="http://schemas.openxmlformats.org/officeDocument/2006/relationships" xmlns:m="http://schemas.openxmlformats.org/officeDocument/2006/math" xmlns:v="urn:schemas-microsoft-com:vml" xmlns:wp14="http://schemas.microsoft.com/office/word/2010/wordprocessingDrawing" xmlns:wp="http://schemas.openxmlformats.org/drawingml/2006/wordprocessingDrawing" xmlns:w10="urn:schemas-microsoft-com:office:word" xmlns:w="http://schemas.openxmlformats.org/wordprocessingml/2006/main" xmlns:w14="http://schemas.microsoft.com/office/word/2010/wordml" xmlns:w15="http://schemas.microsoft.com/office/word/2012/wordml" xmlns:w16cex="http://schemas.microsoft.com/office/word/2018/wordml/cex" xmlns:w16cid="http://schemas.microsoft.com/office/word/2016/wordml/cid" xmlns:w16="http://schemas.microsoft.com/office/word/2018/wordml" xmlns:w16sdtdh="http://schemas.microsoft.com/office/word/2020/wordml/sdtdatahash" xmlns:w16se="http://schemas.microsoft.com/office/word/2015/wordml/symex" xmlns:wpg="http://schemas.microsoft.com/office/word/2010/wordprocessingGroup" xmlns:wpi="http://schemas.microsoft.com/office/word/2010/wordprocessingInk" xmlns:wne="http://schemas.microsoft.com/office/word/2006/wordml" xmlns:wps="http://schemas.microsoft.com/office/word/2010/wordprocessingShape" mc:Ignorable="w14 w15 w16se w16cid w16 w16cex w16sdtdh wp14">
-  <w15:person w15:author="Ashley Vizek">
-    <w15:presenceInfo w15:providerId="Windows Live" w15:userId="d4747e6e06773ba2"/>
-  </w15:person>
-</w15:people>
 </file>
 
 <file path=word/styles.xml><?xml version="1.0" encoding="utf-8"?>
@@ -1403,16 +1090,6 @@
 </file>
 
 <file path=customXml/item1.xml><?xml version="1.0" encoding="utf-8"?>
-<p:properties xmlns:p="http://schemas.microsoft.com/office/2006/metadata/properties" xmlns:xsi="http://www.w3.org/2001/XMLSchema-instance" xmlns:pc="http://schemas.microsoft.com/office/infopath/2007/PartnerControls">
-  <documentManagement/>
-</p:properties>
-</file>
-
-<file path=customXml/item2.xml><?xml version="1.0" encoding="utf-8"?>
-<b:Sources xmlns:b="http://schemas.openxmlformats.org/officeDocument/2006/bibliography" xmlns="http://schemas.openxmlformats.org/officeDocument/2006/bibliography" SelectedStyle="\APASixthEditionOfficeOnline.xsl" StyleName="APA" Version="6"/>
-</file>
-
-<file path=customXml/item3.xml><?xml version="1.0" encoding="utf-8"?>
 <ct:contentTypeSchema xmlns:ct="http://schemas.microsoft.com/office/2006/metadata/contentType" xmlns:ma="http://schemas.microsoft.com/office/2006/metadata/properties/metaAttributes" ct:_="" ma:_="" ma:contentTypeName="Document" ma:contentTypeID="0x01010062F3A0D97C24D44188E22ED6BF629E5F" ma:contentTypeVersion="11" ma:contentTypeDescription="Create a new document." ma:contentTypeScope="" ma:versionID="d417724eab557a4a1613df09cf549db5">
   <xsd:schema xmlns:xsd="http://www.w3.org/2001/XMLSchema" xmlns:xs="http://www.w3.org/2001/XMLSchema" xmlns:p="http://schemas.microsoft.com/office/2006/metadata/properties" xmlns:ns2="0babd99f-cddb-4efe-bfbd-78b0de5d1c16" targetNamespace="http://schemas.microsoft.com/office/2006/metadata/properties" ma:root="true" ma:fieldsID="452ce7caafae2949ffe48c11a29016ca" ns2:_="">
     <xsd:import namespace="0babd99f-cddb-4efe-bfbd-78b0de5d1c16"/>
@@ -1602,6 +1279,16 @@
 </ct:contentTypeSchema>
 </file>
 
+<file path=customXml/item2.xml><?xml version="1.0" encoding="utf-8"?>
+<b:Sources xmlns:b="http://schemas.openxmlformats.org/officeDocument/2006/bibliography" xmlns="http://schemas.openxmlformats.org/officeDocument/2006/bibliography" SelectedStyle="\APASixthEditionOfficeOnline.xsl" StyleName="APA" Version="6"/>
+</file>
+
+<file path=customXml/item3.xml><?xml version="1.0" encoding="utf-8"?>
+<p:properties xmlns:p="http://schemas.microsoft.com/office/2006/metadata/properties" xmlns:xsi="http://www.w3.org/2001/XMLSchema-instance" xmlns:pc="http://schemas.microsoft.com/office/infopath/2007/PartnerControls">
+  <documentManagement/>
+</p:properties>
+</file>
+
 <file path=customXml/item4.xml><?xml version="1.0" encoding="utf-8"?>
 <?mso-contentType ?>
 <FormTemplates xmlns="http://schemas.microsoft.com/sharepoint/v3/contenttype/forms">
@@ -1612,23 +1299,6 @@
 </file>
 
 <file path=customXml/itemProps1.xml><?xml version="1.0" encoding="utf-8"?>
-<ds:datastoreItem xmlns:ds="http://schemas.openxmlformats.org/officeDocument/2006/customXml" ds:itemID="{54AF356A-2E96-4152-B308-A06835208F42}">
-  <ds:schemaRefs>
-    <ds:schemaRef ds:uri="http://schemas.microsoft.com/office/2006/metadata/properties"/>
-    <ds:schemaRef ds:uri="http://schemas.microsoft.com/office/infopath/2007/PartnerControls"/>
-  </ds:schemaRefs>
-</ds:datastoreItem>
-</file>
-
-<file path=customXml/itemProps2.xml><?xml version="1.0" encoding="utf-8"?>
-<ds:datastoreItem xmlns:ds="http://schemas.openxmlformats.org/officeDocument/2006/customXml" ds:itemID="{992B85D2-594B-4697-A2DD-FFE190E75657}">
-  <ds:schemaRefs>
-    <ds:schemaRef ds:uri="http://schemas.openxmlformats.org/officeDocument/2006/bibliography"/>
-  </ds:schemaRefs>
-</ds:datastoreItem>
-</file>
-
-<file path=customXml/itemProps3.xml><?xml version="1.0" encoding="utf-8"?>
 <ds:datastoreItem xmlns:ds="http://schemas.openxmlformats.org/officeDocument/2006/customXml" ds:itemID="{C4DDF034-AC63-4FC8-93D1-A8F2D2B860B0}">
   <ds:schemaRefs>
     <ds:schemaRef ds:uri="http://schemas.microsoft.com/office/2006/metadata/contentType"/>
@@ -1646,6 +1316,23 @@
 </ds:datastoreItem>
 </file>
 
+<file path=customXml/itemProps2.xml><?xml version="1.0" encoding="utf-8"?>
+<ds:datastoreItem xmlns:ds="http://schemas.openxmlformats.org/officeDocument/2006/customXml" ds:itemID="{992B85D2-594B-4697-A2DD-FFE190E75657}">
+  <ds:schemaRefs>
+    <ds:schemaRef ds:uri="http://schemas.openxmlformats.org/officeDocument/2006/bibliography"/>
+  </ds:schemaRefs>
+</ds:datastoreItem>
+</file>
+
+<file path=customXml/itemProps3.xml><?xml version="1.0" encoding="utf-8"?>
+<ds:datastoreItem xmlns:ds="http://schemas.openxmlformats.org/officeDocument/2006/customXml" ds:itemID="{54AF356A-2E96-4152-B308-A06835208F42}">
+  <ds:schemaRefs>
+    <ds:schemaRef ds:uri="http://schemas.microsoft.com/office/2006/metadata/properties"/>
+    <ds:schemaRef ds:uri="http://schemas.microsoft.com/office/infopath/2007/PartnerControls"/>
+  </ds:schemaRefs>
+</ds:datastoreItem>
+</file>
+
 <file path=customXml/itemProps4.xml><?xml version="1.0" encoding="utf-8"?>
 <ds:datastoreItem xmlns:ds="http://schemas.openxmlformats.org/officeDocument/2006/customXml" ds:itemID="{DE21C82F-5AF4-438F-920C-9ED547137811}">
   <ds:schemaRefs>

</xml_diff>

<commit_message>
edits to metadata and xml
</commit_message>
<xml_diff>
--- a/data-raw/metadata/abstract.docx
+++ b/data-raw/metadata/abstract.docx
@@ -11,6 +11,12 @@
           <w:shd w:val="clear" w:color="auto" w:fill="FFFFFF"/>
         </w:rPr>
       </w:pPr>
+      <w:r>
+        <w:rPr>
+          <w:rFonts w:ascii="Calibri" w:hAnsi="Calibri" w:cs="Calibri"/>
+        </w:rPr>
+        <w:t xml:space="preserve">Fish habitat data is useful in restoration planning and monitoring as better information about how fish use habitat may lead to more impactful restoration projects. </w:t>
+      </w:r>
       <w:proofErr w:type="gramStart"/>
       <w:r>
         <w:rPr>
@@ -35,13 +41,7 @@
         <w:rPr>
           <w:rFonts w:ascii="Calibri" w:hAnsi="Calibri" w:cs="Calibri"/>
         </w:rPr>
-        <w:t xml:space="preserve">r. </w:t>
-      </w:r>
-      <w:r>
-        <w:rPr>
-          <w:rFonts w:ascii="Calibri" w:hAnsi="Calibri" w:cs="Calibri"/>
-        </w:rPr>
-        <w:t xml:space="preserve">The </w:t>
+        <w:t xml:space="preserve">r. The </w:t>
       </w:r>
       <w:r>
         <w:rPr>
@@ -119,7 +119,69 @@
         <w:rPr>
           <w:rFonts w:ascii="Calibri" w:hAnsi="Calibri" w:cs="Calibri"/>
         </w:rPr>
-        <w:t xml:space="preserve">Snorkel surveys were conducted monthly March through August in 2001across 24 different sites, which were selected at random (12 in Low Flow Channel, and 12 in High Flow Channel). Each sampling section covered 25 meter long by 4 meter wide, running parallel to riverbank. </w:t>
+        <w:t>Snorkel surveys were conducted monthly March through August in 2001</w:t>
+      </w:r>
+      <w:r>
+        <w:rPr>
+          <w:rFonts w:ascii="Calibri" w:hAnsi="Calibri" w:cs="Calibri"/>
+        </w:rPr>
+        <w:t xml:space="preserve"> </w:t>
+      </w:r>
+      <w:r>
+        <w:rPr>
+          <w:rFonts w:ascii="Calibri" w:hAnsi="Calibri" w:cs="Calibri"/>
+        </w:rPr>
+        <w:t>across 24 different sites, which were selected at random (12 in Low Flow Channel, and 12 in High Flow Channel). Each sampling section covered</w:t>
+      </w:r>
+      <w:r>
+        <w:rPr>
+          <w:rFonts w:ascii="Calibri" w:hAnsi="Calibri" w:cs="Calibri"/>
+        </w:rPr>
+        <w:t xml:space="preserve"> an area</w:t>
+      </w:r>
+      <w:r>
+        <w:rPr>
+          <w:rFonts w:ascii="Calibri" w:hAnsi="Calibri" w:cs="Calibri"/>
+        </w:rPr>
+        <w:t xml:space="preserve"> 25 meter</w:t>
+      </w:r>
+      <w:r>
+        <w:rPr>
+          <w:rFonts w:ascii="Calibri" w:hAnsi="Calibri" w:cs="Calibri"/>
+        </w:rPr>
+        <w:t>s</w:t>
+      </w:r>
+      <w:r>
+        <w:rPr>
+          <w:rFonts w:ascii="Calibri" w:hAnsi="Calibri" w:cs="Calibri"/>
+        </w:rPr>
+        <w:t xml:space="preserve"> long by 4 meter</w:t>
+      </w:r>
+      <w:r>
+        <w:rPr>
+          <w:rFonts w:ascii="Calibri" w:hAnsi="Calibri" w:cs="Calibri"/>
+        </w:rPr>
+        <w:t>s</w:t>
+      </w:r>
+      <w:r>
+        <w:rPr>
+          <w:rFonts w:ascii="Calibri" w:hAnsi="Calibri" w:cs="Calibri"/>
+        </w:rPr>
+        <w:t xml:space="preserve"> wide, running parallel to riverbank. </w:t>
+      </w:r>
+      <w:commentRangeStart w:id="0"/>
+      <w:r>
+        <w:rPr>
+          <w:rFonts w:ascii="Calibri" w:hAnsi="Calibri" w:cs="Calibri"/>
+        </w:rPr>
+        <w:t>These data were published as part of the Healthy Rivers and Landscapes program.</w:t>
+      </w:r>
+      <w:commentRangeEnd w:id="0"/>
+      <w:r>
+        <w:rPr>
+          <w:rStyle w:val="CommentReference"/>
+        </w:rPr>
+        <w:commentReference w:id="0"/>
       </w:r>
     </w:p>
     <w:p>
@@ -160,6 +222,46 @@
     </w:sectPr>
   </w:body>
 </w:document>
+</file>
+
+<file path=word/comments.xml><?xml version="1.0" encoding="utf-8"?>
+<w:comments xmlns:wpc="http://schemas.microsoft.com/office/word/2010/wordprocessingCanvas" xmlns:cx="http://schemas.microsoft.com/office/drawing/2014/chartex" xmlns:cx1="http://schemas.microsoft.com/office/drawing/2015/9/8/chartex" xmlns:cx2="http://schemas.microsoft.com/office/drawing/2015/10/21/chartex" xmlns:cx3="http://schemas.microsoft.com/office/drawing/2016/5/9/chartex" xmlns:cx4="http://schemas.microsoft.com/office/drawing/2016/5/10/chartex" xmlns:cx5="http://schemas.microsoft.com/office/drawing/2016/5/11/chartex" xmlns:cx6="http://schemas.microsoft.com/office/drawing/2016/5/12/chartex" xmlns:cx7="http://schemas.microsoft.com/office/drawing/2016/5/13/chartex" xmlns:cx8="http://schemas.microsoft.com/office/drawing/2016/5/14/chartex" xmlns:mc="http://schemas.openxmlformats.org/markup-compatibility/2006" xmlns:aink="http://schemas.microsoft.com/office/drawing/2016/ink" xmlns:am3d="http://schemas.microsoft.com/office/drawing/2017/model3d" xmlns:o="urn:schemas-microsoft-com:office:office" xmlns:oel="http://schemas.microsoft.com/office/2019/extlst" xmlns:r="http://schemas.openxmlformats.org/officeDocument/2006/relationships" xmlns:m="http://schemas.openxmlformats.org/officeDocument/2006/math" xmlns:v="urn:schemas-microsoft-com:vml" xmlns:wp14="http://schemas.microsoft.com/office/word/2010/wordprocessingDrawing" xmlns:wp="http://schemas.openxmlformats.org/drawingml/2006/wordprocessingDrawing" xmlns:w10="urn:schemas-microsoft-com:office:word" xmlns:w="http://schemas.openxmlformats.org/wordprocessingml/2006/main" xmlns:w14="http://schemas.microsoft.com/office/word/2010/wordml" xmlns:w15="http://schemas.microsoft.com/office/word/2012/wordml" xmlns:w16cex="http://schemas.microsoft.com/office/word/2018/wordml/cex" xmlns:w16cid="http://schemas.microsoft.com/office/word/2016/wordml/cid" xmlns:w16="http://schemas.microsoft.com/office/word/2018/wordml" xmlns:w16sdtdh="http://schemas.microsoft.com/office/word/2020/wordml/sdtdatahash" xmlns:w16se="http://schemas.microsoft.com/office/word/2015/wordml/symex" xmlns:wpg="http://schemas.microsoft.com/office/word/2010/wordprocessingGroup" xmlns:wpi="http://schemas.microsoft.com/office/word/2010/wordprocessingInk" xmlns:wne="http://schemas.microsoft.com/office/word/2006/wordml" xmlns:wps="http://schemas.microsoft.com/office/word/2010/wordprocessingShape" mc:Ignorable="w14 w15 w16se w16cid w16 w16cex w16sdtdh wp14">
+  <w:comment w:id="0" w:author="Ashley Vizek" w:date="2024-06-18T15:06:00Z" w:initials="AV">
+    <w:p>
+      <w:r>
+        <w:rPr>
+          <w:rStyle w:val="CommentReference"/>
+        </w:rPr>
+        <w:annotationRef/>
+      </w:r>
+      <w:r>
+        <w:rPr>
+          <w:sz w:val="20"/>
+          <w:szCs w:val="20"/>
+        </w:rPr>
+        <w:t>We should discuss if we want to reference the HR&amp;L program and in what context.</w:t>
+      </w:r>
+    </w:p>
+  </w:comment>
+</w:comments>
+</file>
+
+<file path=word/commentsExtended.xml><?xml version="1.0" encoding="utf-8"?>
+<w15:commentsEx xmlns:wpc="http://schemas.microsoft.com/office/word/2010/wordprocessingCanvas" xmlns:cx="http://schemas.microsoft.com/office/drawing/2014/chartex" xmlns:cx1="http://schemas.microsoft.com/office/drawing/2015/9/8/chartex" xmlns:cx2="http://schemas.microsoft.com/office/drawing/2015/10/21/chartex" xmlns:cx3="http://schemas.microsoft.com/office/drawing/2016/5/9/chartex" xmlns:cx4="http://schemas.microsoft.com/office/drawing/2016/5/10/chartex" xmlns:cx5="http://schemas.microsoft.com/office/drawing/2016/5/11/chartex" xmlns:cx6="http://schemas.microsoft.com/office/drawing/2016/5/12/chartex" xmlns:cx7="http://schemas.microsoft.com/office/drawing/2016/5/13/chartex" xmlns:cx8="http://schemas.microsoft.com/office/drawing/2016/5/14/chartex" xmlns:mc="http://schemas.openxmlformats.org/markup-compatibility/2006" xmlns:aink="http://schemas.microsoft.com/office/drawing/2016/ink" xmlns:am3d="http://schemas.microsoft.com/office/drawing/2017/model3d" xmlns:o="urn:schemas-microsoft-com:office:office" xmlns:oel="http://schemas.microsoft.com/office/2019/extlst" xmlns:r="http://schemas.openxmlformats.org/officeDocument/2006/relationships" xmlns:m="http://schemas.openxmlformats.org/officeDocument/2006/math" xmlns:v="urn:schemas-microsoft-com:vml" xmlns:wp14="http://schemas.microsoft.com/office/word/2010/wordprocessingDrawing" xmlns:wp="http://schemas.openxmlformats.org/drawingml/2006/wordprocessingDrawing" xmlns:w10="urn:schemas-microsoft-com:office:word" xmlns:w="http://schemas.openxmlformats.org/wordprocessingml/2006/main" xmlns:w14="http://schemas.microsoft.com/office/word/2010/wordml" xmlns:w15="http://schemas.microsoft.com/office/word/2012/wordml" xmlns:w16cex="http://schemas.microsoft.com/office/word/2018/wordml/cex" xmlns:w16cid="http://schemas.microsoft.com/office/word/2016/wordml/cid" xmlns:w16="http://schemas.microsoft.com/office/word/2018/wordml" xmlns:w16sdtdh="http://schemas.microsoft.com/office/word/2020/wordml/sdtdatahash" xmlns:w16se="http://schemas.microsoft.com/office/word/2015/wordml/symex" xmlns:wpg="http://schemas.microsoft.com/office/word/2010/wordprocessingGroup" xmlns:wpi="http://schemas.microsoft.com/office/word/2010/wordprocessingInk" xmlns:wne="http://schemas.microsoft.com/office/word/2006/wordml" xmlns:wps="http://schemas.microsoft.com/office/word/2010/wordprocessingShape" mc:Ignorable="w14 w15 w16se w16cid w16 w16cex w16sdtdh wp14">
+  <w15:commentEx w15:paraId="6F5F5874" w15:done="0"/>
+</w15:commentsEx>
+</file>
+
+<file path=word/commentsExtensible.xml><?xml version="1.0" encoding="utf-8"?>
+<w16cex:commentsExtensible xmlns:wpc="http://schemas.microsoft.com/office/word/2010/wordprocessingCanvas" xmlns:cx="http://schemas.microsoft.com/office/drawing/2014/chartex" xmlns:cx1="http://schemas.microsoft.com/office/drawing/2015/9/8/chartex" xmlns:cx2="http://schemas.microsoft.com/office/drawing/2015/10/21/chartex" xmlns:cx3="http://schemas.microsoft.com/office/drawing/2016/5/9/chartex" xmlns:cx4="http://schemas.microsoft.com/office/drawing/2016/5/10/chartex" xmlns:cx5="http://schemas.microsoft.com/office/drawing/2016/5/11/chartex" xmlns:cx6="http://schemas.microsoft.com/office/drawing/2016/5/12/chartex" xmlns:cx7="http://schemas.microsoft.com/office/drawing/2016/5/13/chartex" xmlns:cx8="http://schemas.microsoft.com/office/drawing/2016/5/14/chartex" xmlns:cr="http://schemas.microsoft.com/office/comments/2020/reactions" xmlns:mc="http://schemas.openxmlformats.org/markup-compatibility/2006" xmlns:aink="http://schemas.microsoft.com/office/drawing/2016/ink" xmlns:am3d="http://schemas.microsoft.com/office/drawing/2017/model3d" xmlns:o="urn:schemas-microsoft-com:office:office" xmlns:oel="http://schemas.microsoft.com/office/2019/extlst" xmlns:r="http://schemas.openxmlformats.org/officeDocument/2006/relationships" xmlns:m="http://schemas.openxmlformats.org/officeDocument/2006/math" xmlns:v="urn:schemas-microsoft-com:vml" xmlns:wp14="http://schemas.microsoft.com/office/word/2010/wordprocessingDrawing" xmlns:wp="http://schemas.openxmlformats.org/drawingml/2006/wordprocessingDrawing" xmlns:w10="urn:schemas-microsoft-com:office:word" xmlns:w="http://schemas.openxmlformats.org/wordprocessingml/2006/main" xmlns:w14="http://schemas.microsoft.com/office/word/2010/wordml" xmlns:w15="http://schemas.microsoft.com/office/word/2012/wordml" xmlns:w16cex="http://schemas.microsoft.com/office/word/2018/wordml/cex" xmlns:w16cid="http://schemas.microsoft.com/office/word/2016/wordml/cid" xmlns:w16="http://schemas.microsoft.com/office/word/2018/wordml" xmlns:w16sdtdh="http://schemas.microsoft.com/office/word/2020/wordml/sdtdatahash" xmlns:w16se="http://schemas.microsoft.com/office/word/2015/wordml/symex" xmlns:wpg="http://schemas.microsoft.com/office/word/2010/wordprocessingGroup" xmlns:wpi="http://schemas.microsoft.com/office/word/2010/wordprocessingInk" xmlns:wne="http://schemas.microsoft.com/office/word/2006/wordml" xmlns:wps="http://schemas.microsoft.com/office/word/2010/wordprocessingShape" mc:Ignorable="w14 w15 w16se w16cid w16 w16cex w16sdtdh cr wp14">
+  <w16cex:commentExtensible w16cex:durableId="2A8FA97F" w16cex:dateUtc="2024-06-18T22:06:00Z"/>
+</w16cex:commentsExtensible>
+</file>
+
+<file path=word/commentsIds.xml><?xml version="1.0" encoding="utf-8"?>
+<w16cid:commentsIds xmlns:wpc="http://schemas.microsoft.com/office/word/2010/wordprocessingCanvas" xmlns:cx="http://schemas.microsoft.com/office/drawing/2014/chartex" xmlns:cx1="http://schemas.microsoft.com/office/drawing/2015/9/8/chartex" xmlns:cx2="http://schemas.microsoft.com/office/drawing/2015/10/21/chartex" xmlns:cx3="http://schemas.microsoft.com/office/drawing/2016/5/9/chartex" xmlns:cx4="http://schemas.microsoft.com/office/drawing/2016/5/10/chartex" xmlns:cx5="http://schemas.microsoft.com/office/drawing/2016/5/11/chartex" xmlns:cx6="http://schemas.microsoft.com/office/drawing/2016/5/12/chartex" xmlns:cx7="http://schemas.microsoft.com/office/drawing/2016/5/13/chartex" xmlns:cx8="http://schemas.microsoft.com/office/drawing/2016/5/14/chartex" xmlns:mc="http://schemas.openxmlformats.org/markup-compatibility/2006" xmlns:aink="http://schemas.microsoft.com/office/drawing/2016/ink" xmlns:am3d="http://schemas.microsoft.com/office/drawing/2017/model3d" xmlns:o="urn:schemas-microsoft-com:office:office" xmlns:oel="http://schemas.microsoft.com/office/2019/extlst" xmlns:r="http://schemas.openxmlformats.org/officeDocument/2006/relationships" xmlns:m="http://schemas.openxmlformats.org/officeDocument/2006/math" xmlns:v="urn:schemas-microsoft-com:vml" xmlns:wp14="http://schemas.microsoft.com/office/word/2010/wordprocessingDrawing" xmlns:wp="http://schemas.openxmlformats.org/drawingml/2006/wordprocessingDrawing" xmlns:w10="urn:schemas-microsoft-com:office:word" xmlns:w="http://schemas.openxmlformats.org/wordprocessingml/2006/main" xmlns:w14="http://schemas.microsoft.com/office/word/2010/wordml" xmlns:w15="http://schemas.microsoft.com/office/word/2012/wordml" xmlns:w16cex="http://schemas.microsoft.com/office/word/2018/wordml/cex" xmlns:w16cid="http://schemas.microsoft.com/office/word/2016/wordml/cid" xmlns:w16="http://schemas.microsoft.com/office/word/2018/wordml" xmlns:w16sdtdh="http://schemas.microsoft.com/office/word/2020/wordml/sdtdatahash" xmlns:w16se="http://schemas.microsoft.com/office/word/2015/wordml/symex" xmlns:wpg="http://schemas.microsoft.com/office/word/2010/wordprocessingGroup" xmlns:wpi="http://schemas.microsoft.com/office/word/2010/wordprocessingInk" xmlns:wne="http://schemas.microsoft.com/office/word/2006/wordml" xmlns:wps="http://schemas.microsoft.com/office/word/2010/wordprocessingShape" mc:Ignorable="w14 w15 w16se w16cid w16 w16cex w16sdtdh wp14">
+  <w16cid:commentId w16cid:paraId="6F5F5874" w16cid:durableId="2A8FA97F"/>
+</w16cid:commentsIds>
 </file>
 
 <file path=word/numbering.xml><?xml version="1.0" encoding="utf-8"?>
@@ -317,6 +419,14 @@
     <w:abstractNumId w:val="0"/>
   </w:num>
 </w:numbering>
+</file>
+
+<file path=word/people.xml><?xml version="1.0" encoding="utf-8"?>
+<w15:people xmlns:wpc="http://schemas.microsoft.com/office/word/2010/wordprocessingCanvas" xmlns:cx="http://schemas.microsoft.com/office/drawing/2014/chartex" xmlns:cx1="http://schemas.microsoft.com/office/drawing/2015/9/8/chartex" xmlns:cx2="http://schemas.microsoft.com/office/drawing/2015/10/21/chartex" xmlns:cx3="http://schemas.microsoft.com/office/drawing/2016/5/9/chartex" xmlns:cx4="http://schemas.microsoft.com/office/drawing/2016/5/10/chartex" xmlns:cx5="http://schemas.microsoft.com/office/drawing/2016/5/11/chartex" xmlns:cx6="http://schemas.microsoft.com/office/drawing/2016/5/12/chartex" xmlns:cx7="http://schemas.microsoft.com/office/drawing/2016/5/13/chartex" xmlns:cx8="http://schemas.microsoft.com/office/drawing/2016/5/14/chartex" xmlns:mc="http://schemas.openxmlformats.org/markup-compatibility/2006" xmlns:aink="http://schemas.microsoft.com/office/drawing/2016/ink" xmlns:am3d="http://schemas.microsoft.com/office/drawing/2017/model3d" xmlns:o="urn:schemas-microsoft-com:office:office" xmlns:oel="http://schemas.microsoft.com/office/2019/extlst" xmlns:r="http://schemas.openxmlformats.org/officeDocument/2006/relationships" xmlns:m="http://schemas.openxmlformats.org/officeDocument/2006/math" xmlns:v="urn:schemas-microsoft-com:vml" xmlns:wp14="http://schemas.microsoft.com/office/word/2010/wordprocessingDrawing" xmlns:wp="http://schemas.openxmlformats.org/drawingml/2006/wordprocessingDrawing" xmlns:w10="urn:schemas-microsoft-com:office:word" xmlns:w="http://schemas.openxmlformats.org/wordprocessingml/2006/main" xmlns:w14="http://schemas.microsoft.com/office/word/2010/wordml" xmlns:w15="http://schemas.microsoft.com/office/word/2012/wordml" xmlns:w16cex="http://schemas.microsoft.com/office/word/2018/wordml/cex" xmlns:w16cid="http://schemas.microsoft.com/office/word/2016/wordml/cid" xmlns:w16="http://schemas.microsoft.com/office/word/2018/wordml" xmlns:w16sdtdh="http://schemas.microsoft.com/office/word/2020/wordml/sdtdatahash" xmlns:w16se="http://schemas.microsoft.com/office/word/2015/wordml/symex" xmlns:wpg="http://schemas.microsoft.com/office/word/2010/wordprocessingGroup" xmlns:wpi="http://schemas.microsoft.com/office/word/2010/wordprocessingInk" xmlns:wne="http://schemas.microsoft.com/office/word/2006/wordml" xmlns:wps="http://schemas.microsoft.com/office/word/2010/wordprocessingShape" mc:Ignorable="w14 w15 w16se w16cid w16 w16cex w16sdtdh wp14">
+  <w15:person w15:author="Ashley Vizek">
+    <w15:presenceInfo w15:providerId="Windows Live" w15:userId="d4747e6e06773ba2"/>
+  </w15:person>
+</w15:people>
 </file>
 
 <file path=word/styles.xml><?xml version="1.0" encoding="utf-8"?>
@@ -801,6 +911,74 @@
       <w:spacing w:after="0" w:line="240" w:lineRule="auto"/>
     </w:pPr>
   </w:style>
+  <w:style w:type="character" w:styleId="CommentReference">
+    <w:name w:val="annotation reference"/>
+    <w:basedOn w:val="DefaultParagraphFont"/>
+    <w:uiPriority w:val="99"/>
+    <w:semiHidden/>
+    <w:unhideWhenUsed/>
+    <w:rsid w:val="00892970"/>
+    <w:rPr>
+      <w:sz w:val="16"/>
+      <w:szCs w:val="16"/>
+    </w:rPr>
+  </w:style>
+  <w:style w:type="paragraph" w:styleId="CommentText">
+    <w:name w:val="annotation text"/>
+    <w:basedOn w:val="Normal"/>
+    <w:link w:val="CommentTextChar"/>
+    <w:uiPriority w:val="99"/>
+    <w:semiHidden/>
+    <w:unhideWhenUsed/>
+    <w:rsid w:val="00892970"/>
+    <w:pPr>
+      <w:spacing w:line="240" w:lineRule="auto"/>
+    </w:pPr>
+    <w:rPr>
+      <w:sz w:val="20"/>
+      <w:szCs w:val="20"/>
+    </w:rPr>
+  </w:style>
+  <w:style w:type="character" w:customStyle="1" w:styleId="CommentTextChar">
+    <w:name w:val="Comment Text Char"/>
+    <w:basedOn w:val="DefaultParagraphFont"/>
+    <w:link w:val="CommentText"/>
+    <w:uiPriority w:val="99"/>
+    <w:semiHidden/>
+    <w:rsid w:val="00892970"/>
+    <w:rPr>
+      <w:sz w:val="20"/>
+      <w:szCs w:val="20"/>
+    </w:rPr>
+  </w:style>
+  <w:style w:type="paragraph" w:styleId="CommentSubject">
+    <w:name w:val="annotation subject"/>
+    <w:basedOn w:val="CommentText"/>
+    <w:next w:val="CommentText"/>
+    <w:link w:val="CommentSubjectChar"/>
+    <w:uiPriority w:val="99"/>
+    <w:semiHidden/>
+    <w:unhideWhenUsed/>
+    <w:rsid w:val="00892970"/>
+    <w:rPr>
+      <w:b/>
+      <w:bCs/>
+    </w:rPr>
+  </w:style>
+  <w:style w:type="character" w:customStyle="1" w:styleId="CommentSubjectChar">
+    <w:name w:val="Comment Subject Char"/>
+    <w:basedOn w:val="CommentTextChar"/>
+    <w:link w:val="CommentSubject"/>
+    <w:uiPriority w:val="99"/>
+    <w:semiHidden/>
+    <w:rsid w:val="00892970"/>
+    <w:rPr>
+      <w:b/>
+      <w:bCs/>
+      <w:sz w:val="20"/>
+      <w:szCs w:val="20"/>
+    </w:rPr>
+  </w:style>
 </w:styles>
 </file>
 
@@ -1280,22 +1458,22 @@
 </file>
 
 <file path=customXml/item2.xml><?xml version="1.0" encoding="utf-8"?>
-<b:Sources xmlns:b="http://schemas.openxmlformats.org/officeDocument/2006/bibliography" xmlns="http://schemas.openxmlformats.org/officeDocument/2006/bibliography" SelectedStyle="\APASixthEditionOfficeOnline.xsl" StyleName="APA" Version="6"/>
-</file>
-
-<file path=customXml/item3.xml><?xml version="1.0" encoding="utf-8"?>
-<p:properties xmlns:p="http://schemas.microsoft.com/office/2006/metadata/properties" xmlns:xsi="http://www.w3.org/2001/XMLSchema-instance" xmlns:pc="http://schemas.microsoft.com/office/infopath/2007/PartnerControls">
-  <documentManagement/>
-</p:properties>
-</file>
-
-<file path=customXml/item4.xml><?xml version="1.0" encoding="utf-8"?>
 <?mso-contentType ?>
 <FormTemplates xmlns="http://schemas.microsoft.com/sharepoint/v3/contenttype/forms">
   <Display>DocumentLibraryForm</Display>
   <Edit>DocumentLibraryForm</Edit>
   <New>DocumentLibraryForm</New>
 </FormTemplates>
+</file>
+
+<file path=customXml/item3.xml><?xml version="1.0" encoding="utf-8"?>
+<p:properties xmlns:p="http://schemas.microsoft.com/office/2006/metadata/properties" xmlns:xsi="http://www.w3.org/2001/XMLSchema-instance" xmlns:pc="http://schemas.microsoft.com/office/infopath/2007/PartnerControls">
+  <documentManagement/>
+</p:properties>
+</file>
+
+<file path=customXml/item4.xml><?xml version="1.0" encoding="utf-8"?>
+<b:Sources xmlns:b="http://schemas.openxmlformats.org/officeDocument/2006/bibliography" xmlns="http://schemas.openxmlformats.org/officeDocument/2006/bibliography" SelectedStyle="\APASixthEditionOfficeOnline.xsl" StyleName="APA" Version="6"/>
 </file>
 
 <file path=customXml/itemProps1.xml><?xml version="1.0" encoding="utf-8"?>
@@ -1317,9 +1495,9 @@
 </file>
 
 <file path=customXml/itemProps2.xml><?xml version="1.0" encoding="utf-8"?>
-<ds:datastoreItem xmlns:ds="http://schemas.openxmlformats.org/officeDocument/2006/customXml" ds:itemID="{992B85D2-594B-4697-A2DD-FFE190E75657}">
+<ds:datastoreItem xmlns:ds="http://schemas.openxmlformats.org/officeDocument/2006/customXml" ds:itemID="{DE21C82F-5AF4-438F-920C-9ED547137811}">
   <ds:schemaRefs>
-    <ds:schemaRef ds:uri="http://schemas.openxmlformats.org/officeDocument/2006/bibliography"/>
+    <ds:schemaRef ds:uri="http://schemas.microsoft.com/sharepoint/v3/contenttype/forms"/>
   </ds:schemaRefs>
 </ds:datastoreItem>
 </file>
@@ -1334,9 +1512,9 @@
 </file>
 
 <file path=customXml/itemProps4.xml><?xml version="1.0" encoding="utf-8"?>
-<ds:datastoreItem xmlns:ds="http://schemas.openxmlformats.org/officeDocument/2006/customXml" ds:itemID="{DE21C82F-5AF4-438F-920C-9ED547137811}">
+<ds:datastoreItem xmlns:ds="http://schemas.openxmlformats.org/officeDocument/2006/customXml" ds:itemID="{992B85D2-594B-4697-A2DD-FFE190E75657}">
   <ds:schemaRefs>
-    <ds:schemaRef ds:uri="http://schemas.microsoft.com/sharepoint/v3/contenttype/forms"/>
+    <ds:schemaRef ds:uri="http://schemas.openxmlformats.org/officeDocument/2006/bibliography"/>
   </ds:schemaRefs>
 </ds:datastoreItem>
 </file>
</xml_diff>

<commit_message>
updates abstract with pascale changes
</commit_message>
<xml_diff>
--- a/data-raw/metadata/abstract.docx
+++ b/data-raw/metadata/abstract.docx
@@ -15,7 +15,7 @@
         <w:rPr>
           <w:rFonts w:ascii="Calibri" w:hAnsi="Calibri" w:cs="Calibri"/>
         </w:rPr>
-        <w:t xml:space="preserve">Fish habitat data is useful in restoration planning and monitoring as better information about how fish use habitat may lead to more impactful restoration projects. </w:t>
+        <w:t xml:space="preserve">Understanding how fish presence is related to habitat features is useful in restoration planning and monitoring as better information about how fish use habitat may lead to more impactful restoration projects. </w:t>
       </w:r>
       <w:proofErr w:type="gramStart"/>
       <w:r>
@@ -119,69 +119,7 @@
         <w:rPr>
           <w:rFonts w:ascii="Calibri" w:hAnsi="Calibri" w:cs="Calibri"/>
         </w:rPr>
-        <w:t>Snorkel surveys were conducted monthly March through August in 2001</w:t>
-      </w:r>
-      <w:r>
-        <w:rPr>
-          <w:rFonts w:ascii="Calibri" w:hAnsi="Calibri" w:cs="Calibri"/>
-        </w:rPr>
-        <w:t xml:space="preserve"> </w:t>
-      </w:r>
-      <w:r>
-        <w:rPr>
-          <w:rFonts w:ascii="Calibri" w:hAnsi="Calibri" w:cs="Calibri"/>
-        </w:rPr>
-        <w:t>across 24 different sites, which were selected at random (12 in Low Flow Channel, and 12 in High Flow Channel). Each sampling section covered</w:t>
-      </w:r>
-      <w:r>
-        <w:rPr>
-          <w:rFonts w:ascii="Calibri" w:hAnsi="Calibri" w:cs="Calibri"/>
-        </w:rPr>
-        <w:t xml:space="preserve"> an area</w:t>
-      </w:r>
-      <w:r>
-        <w:rPr>
-          <w:rFonts w:ascii="Calibri" w:hAnsi="Calibri" w:cs="Calibri"/>
-        </w:rPr>
-        <w:t xml:space="preserve"> 25 meter</w:t>
-      </w:r>
-      <w:r>
-        <w:rPr>
-          <w:rFonts w:ascii="Calibri" w:hAnsi="Calibri" w:cs="Calibri"/>
-        </w:rPr>
-        <w:t>s</w:t>
-      </w:r>
-      <w:r>
-        <w:rPr>
-          <w:rFonts w:ascii="Calibri" w:hAnsi="Calibri" w:cs="Calibri"/>
-        </w:rPr>
-        <w:t xml:space="preserve"> long by 4 meter</w:t>
-      </w:r>
-      <w:r>
-        <w:rPr>
-          <w:rFonts w:ascii="Calibri" w:hAnsi="Calibri" w:cs="Calibri"/>
-        </w:rPr>
-        <w:t>s</w:t>
-      </w:r>
-      <w:r>
-        <w:rPr>
-          <w:rFonts w:ascii="Calibri" w:hAnsi="Calibri" w:cs="Calibri"/>
-        </w:rPr>
-        <w:t xml:space="preserve"> wide, running parallel to riverbank. </w:t>
-      </w:r>
-      <w:commentRangeStart w:id="0"/>
-      <w:r>
-        <w:rPr>
-          <w:rFonts w:ascii="Calibri" w:hAnsi="Calibri" w:cs="Calibri"/>
-        </w:rPr>
-        <w:t>These data were published as part of the Healthy Rivers and Landscapes program.</w:t>
-      </w:r>
-      <w:commentRangeEnd w:id="0"/>
-      <w:r>
-        <w:rPr>
-          <w:rStyle w:val="CommentReference"/>
-        </w:rPr>
-        <w:commentReference w:id="0"/>
+        <w:t>Snorkel surveys were conducted monthly March through August in 2001 across 24 different sites, which were selected at random (12 in Low Flow Channel, and 12 in High Flow Channel). Each sampling section covered an area 25 meters long by 4 meters wide, running parallel to riverbank. These data were published to support the Healthy Rivers and Landscapes Science Program.</w:t>
       </w:r>
     </w:p>
     <w:p>
@@ -222,46 +160,6 @@
     </w:sectPr>
   </w:body>
 </w:document>
-</file>
-
-<file path=word/comments.xml><?xml version="1.0" encoding="utf-8"?>
-<w:comments xmlns:wpc="http://schemas.microsoft.com/office/word/2010/wordprocessingCanvas" xmlns:cx="http://schemas.microsoft.com/office/drawing/2014/chartex" xmlns:cx1="http://schemas.microsoft.com/office/drawing/2015/9/8/chartex" xmlns:cx2="http://schemas.microsoft.com/office/drawing/2015/10/21/chartex" xmlns:cx3="http://schemas.microsoft.com/office/drawing/2016/5/9/chartex" xmlns:cx4="http://schemas.microsoft.com/office/drawing/2016/5/10/chartex" xmlns:cx5="http://schemas.microsoft.com/office/drawing/2016/5/11/chartex" xmlns:cx6="http://schemas.microsoft.com/office/drawing/2016/5/12/chartex" xmlns:cx7="http://schemas.microsoft.com/office/drawing/2016/5/13/chartex" xmlns:cx8="http://schemas.microsoft.com/office/drawing/2016/5/14/chartex" xmlns:mc="http://schemas.openxmlformats.org/markup-compatibility/2006" xmlns:aink="http://schemas.microsoft.com/office/drawing/2016/ink" xmlns:am3d="http://schemas.microsoft.com/office/drawing/2017/model3d" xmlns:o="urn:schemas-microsoft-com:office:office" xmlns:oel="http://schemas.microsoft.com/office/2019/extlst" xmlns:r="http://schemas.openxmlformats.org/officeDocument/2006/relationships" xmlns:m="http://schemas.openxmlformats.org/officeDocument/2006/math" xmlns:v="urn:schemas-microsoft-com:vml" xmlns:wp14="http://schemas.microsoft.com/office/word/2010/wordprocessingDrawing" xmlns:wp="http://schemas.openxmlformats.org/drawingml/2006/wordprocessingDrawing" xmlns:w10="urn:schemas-microsoft-com:office:word" xmlns:w="http://schemas.openxmlformats.org/wordprocessingml/2006/main" xmlns:w14="http://schemas.microsoft.com/office/word/2010/wordml" xmlns:w15="http://schemas.microsoft.com/office/word/2012/wordml" xmlns:w16cex="http://schemas.microsoft.com/office/word/2018/wordml/cex" xmlns:w16cid="http://schemas.microsoft.com/office/word/2016/wordml/cid" xmlns:w16="http://schemas.microsoft.com/office/word/2018/wordml" xmlns:w16sdtdh="http://schemas.microsoft.com/office/word/2020/wordml/sdtdatahash" xmlns:w16se="http://schemas.microsoft.com/office/word/2015/wordml/symex" xmlns:wpg="http://schemas.microsoft.com/office/word/2010/wordprocessingGroup" xmlns:wpi="http://schemas.microsoft.com/office/word/2010/wordprocessingInk" xmlns:wne="http://schemas.microsoft.com/office/word/2006/wordml" xmlns:wps="http://schemas.microsoft.com/office/word/2010/wordprocessingShape" mc:Ignorable="w14 w15 w16se w16cid w16 w16cex w16sdtdh wp14">
-  <w:comment w:id="0" w:author="Ashley Vizek" w:date="2024-06-18T15:06:00Z" w:initials="AV">
-    <w:p>
-      <w:r>
-        <w:rPr>
-          <w:rStyle w:val="CommentReference"/>
-        </w:rPr>
-        <w:annotationRef/>
-      </w:r>
-      <w:r>
-        <w:rPr>
-          <w:sz w:val="20"/>
-          <w:szCs w:val="20"/>
-        </w:rPr>
-        <w:t>We should discuss if we want to reference the HR&amp;L program and in what context.</w:t>
-      </w:r>
-    </w:p>
-  </w:comment>
-</w:comments>
-</file>
-
-<file path=word/commentsExtended.xml><?xml version="1.0" encoding="utf-8"?>
-<w15:commentsEx xmlns:wpc="http://schemas.microsoft.com/office/word/2010/wordprocessingCanvas" xmlns:cx="http://schemas.microsoft.com/office/drawing/2014/chartex" xmlns:cx1="http://schemas.microsoft.com/office/drawing/2015/9/8/chartex" xmlns:cx2="http://schemas.microsoft.com/office/drawing/2015/10/21/chartex" xmlns:cx3="http://schemas.microsoft.com/office/drawing/2016/5/9/chartex" xmlns:cx4="http://schemas.microsoft.com/office/drawing/2016/5/10/chartex" xmlns:cx5="http://schemas.microsoft.com/office/drawing/2016/5/11/chartex" xmlns:cx6="http://schemas.microsoft.com/office/drawing/2016/5/12/chartex" xmlns:cx7="http://schemas.microsoft.com/office/drawing/2016/5/13/chartex" xmlns:cx8="http://schemas.microsoft.com/office/drawing/2016/5/14/chartex" xmlns:mc="http://schemas.openxmlformats.org/markup-compatibility/2006" xmlns:aink="http://schemas.microsoft.com/office/drawing/2016/ink" xmlns:am3d="http://schemas.microsoft.com/office/drawing/2017/model3d" xmlns:o="urn:schemas-microsoft-com:office:office" xmlns:oel="http://schemas.microsoft.com/office/2019/extlst" xmlns:r="http://schemas.openxmlformats.org/officeDocument/2006/relationships" xmlns:m="http://schemas.openxmlformats.org/officeDocument/2006/math" xmlns:v="urn:schemas-microsoft-com:vml" xmlns:wp14="http://schemas.microsoft.com/office/word/2010/wordprocessingDrawing" xmlns:wp="http://schemas.openxmlformats.org/drawingml/2006/wordprocessingDrawing" xmlns:w10="urn:schemas-microsoft-com:office:word" xmlns:w="http://schemas.openxmlformats.org/wordprocessingml/2006/main" xmlns:w14="http://schemas.microsoft.com/office/word/2010/wordml" xmlns:w15="http://schemas.microsoft.com/office/word/2012/wordml" xmlns:w16cex="http://schemas.microsoft.com/office/word/2018/wordml/cex" xmlns:w16cid="http://schemas.microsoft.com/office/word/2016/wordml/cid" xmlns:w16="http://schemas.microsoft.com/office/word/2018/wordml" xmlns:w16sdtdh="http://schemas.microsoft.com/office/word/2020/wordml/sdtdatahash" xmlns:w16se="http://schemas.microsoft.com/office/word/2015/wordml/symex" xmlns:wpg="http://schemas.microsoft.com/office/word/2010/wordprocessingGroup" xmlns:wpi="http://schemas.microsoft.com/office/word/2010/wordprocessingInk" xmlns:wne="http://schemas.microsoft.com/office/word/2006/wordml" xmlns:wps="http://schemas.microsoft.com/office/word/2010/wordprocessingShape" mc:Ignorable="w14 w15 w16se w16cid w16 w16cex w16sdtdh wp14">
-  <w15:commentEx w15:paraId="6F5F5874" w15:done="0"/>
-</w15:commentsEx>
-</file>
-
-<file path=word/commentsExtensible.xml><?xml version="1.0" encoding="utf-8"?>
-<w16cex:commentsExtensible xmlns:wpc="http://schemas.microsoft.com/office/word/2010/wordprocessingCanvas" xmlns:cx="http://schemas.microsoft.com/office/drawing/2014/chartex" xmlns:cx1="http://schemas.microsoft.com/office/drawing/2015/9/8/chartex" xmlns:cx2="http://schemas.microsoft.com/office/drawing/2015/10/21/chartex" xmlns:cx3="http://schemas.microsoft.com/office/drawing/2016/5/9/chartex" xmlns:cx4="http://schemas.microsoft.com/office/drawing/2016/5/10/chartex" xmlns:cx5="http://schemas.microsoft.com/office/drawing/2016/5/11/chartex" xmlns:cx6="http://schemas.microsoft.com/office/drawing/2016/5/12/chartex" xmlns:cx7="http://schemas.microsoft.com/office/drawing/2016/5/13/chartex" xmlns:cx8="http://schemas.microsoft.com/office/drawing/2016/5/14/chartex" xmlns:cr="http://schemas.microsoft.com/office/comments/2020/reactions" xmlns:mc="http://schemas.openxmlformats.org/markup-compatibility/2006" xmlns:aink="http://schemas.microsoft.com/office/drawing/2016/ink" xmlns:am3d="http://schemas.microsoft.com/office/drawing/2017/model3d" xmlns:o="urn:schemas-microsoft-com:office:office" xmlns:oel="http://schemas.microsoft.com/office/2019/extlst" xmlns:r="http://schemas.openxmlformats.org/officeDocument/2006/relationships" xmlns:m="http://schemas.openxmlformats.org/officeDocument/2006/math" xmlns:v="urn:schemas-microsoft-com:vml" xmlns:wp14="http://schemas.microsoft.com/office/word/2010/wordprocessingDrawing" xmlns:wp="http://schemas.openxmlformats.org/drawingml/2006/wordprocessingDrawing" xmlns:w10="urn:schemas-microsoft-com:office:word" xmlns:w="http://schemas.openxmlformats.org/wordprocessingml/2006/main" xmlns:w14="http://schemas.microsoft.com/office/word/2010/wordml" xmlns:w15="http://schemas.microsoft.com/office/word/2012/wordml" xmlns:w16cex="http://schemas.microsoft.com/office/word/2018/wordml/cex" xmlns:w16cid="http://schemas.microsoft.com/office/word/2016/wordml/cid" xmlns:w16="http://schemas.microsoft.com/office/word/2018/wordml" xmlns:w16sdtdh="http://schemas.microsoft.com/office/word/2020/wordml/sdtdatahash" xmlns:w16se="http://schemas.microsoft.com/office/word/2015/wordml/symex" xmlns:wpg="http://schemas.microsoft.com/office/word/2010/wordprocessingGroup" xmlns:wpi="http://schemas.microsoft.com/office/word/2010/wordprocessingInk" xmlns:wne="http://schemas.microsoft.com/office/word/2006/wordml" xmlns:wps="http://schemas.microsoft.com/office/word/2010/wordprocessingShape" mc:Ignorable="w14 w15 w16se w16cid w16 w16cex w16sdtdh cr wp14">
-  <w16cex:commentExtensible w16cex:durableId="2A8FA97F" w16cex:dateUtc="2024-06-18T22:06:00Z"/>
-</w16cex:commentsExtensible>
-</file>
-
-<file path=word/commentsIds.xml><?xml version="1.0" encoding="utf-8"?>
-<w16cid:commentsIds xmlns:wpc="http://schemas.microsoft.com/office/word/2010/wordprocessingCanvas" xmlns:cx="http://schemas.microsoft.com/office/drawing/2014/chartex" xmlns:cx1="http://schemas.microsoft.com/office/drawing/2015/9/8/chartex" xmlns:cx2="http://schemas.microsoft.com/office/drawing/2015/10/21/chartex" xmlns:cx3="http://schemas.microsoft.com/office/drawing/2016/5/9/chartex" xmlns:cx4="http://schemas.microsoft.com/office/drawing/2016/5/10/chartex" xmlns:cx5="http://schemas.microsoft.com/office/drawing/2016/5/11/chartex" xmlns:cx6="http://schemas.microsoft.com/office/drawing/2016/5/12/chartex" xmlns:cx7="http://schemas.microsoft.com/office/drawing/2016/5/13/chartex" xmlns:cx8="http://schemas.microsoft.com/office/drawing/2016/5/14/chartex" xmlns:mc="http://schemas.openxmlformats.org/markup-compatibility/2006" xmlns:aink="http://schemas.microsoft.com/office/drawing/2016/ink" xmlns:am3d="http://schemas.microsoft.com/office/drawing/2017/model3d" xmlns:o="urn:schemas-microsoft-com:office:office" xmlns:oel="http://schemas.microsoft.com/office/2019/extlst" xmlns:r="http://schemas.openxmlformats.org/officeDocument/2006/relationships" xmlns:m="http://schemas.openxmlformats.org/officeDocument/2006/math" xmlns:v="urn:schemas-microsoft-com:vml" xmlns:wp14="http://schemas.microsoft.com/office/word/2010/wordprocessingDrawing" xmlns:wp="http://schemas.openxmlformats.org/drawingml/2006/wordprocessingDrawing" xmlns:w10="urn:schemas-microsoft-com:office:word" xmlns:w="http://schemas.openxmlformats.org/wordprocessingml/2006/main" xmlns:w14="http://schemas.microsoft.com/office/word/2010/wordml" xmlns:w15="http://schemas.microsoft.com/office/word/2012/wordml" xmlns:w16cex="http://schemas.microsoft.com/office/word/2018/wordml/cex" xmlns:w16cid="http://schemas.microsoft.com/office/word/2016/wordml/cid" xmlns:w16="http://schemas.microsoft.com/office/word/2018/wordml" xmlns:w16sdtdh="http://schemas.microsoft.com/office/word/2020/wordml/sdtdatahash" xmlns:w16se="http://schemas.microsoft.com/office/word/2015/wordml/symex" xmlns:wpg="http://schemas.microsoft.com/office/word/2010/wordprocessingGroup" xmlns:wpi="http://schemas.microsoft.com/office/word/2010/wordprocessingInk" xmlns:wne="http://schemas.microsoft.com/office/word/2006/wordml" xmlns:wps="http://schemas.microsoft.com/office/word/2010/wordprocessingShape" mc:Ignorable="w14 w15 w16se w16cid w16 w16cex w16sdtdh wp14">
-  <w16cid:commentId w16cid:paraId="6F5F5874" w16cid:durableId="2A8FA97F"/>
-</w16cid:commentsIds>
 </file>
 
 <file path=word/numbering.xml><?xml version="1.0" encoding="utf-8"?>
@@ -419,14 +317,6 @@
     <w:abstractNumId w:val="0"/>
   </w:num>
 </w:numbering>
-</file>
-
-<file path=word/people.xml><?xml version="1.0" encoding="utf-8"?>
-<w15:people xmlns:wpc="http://schemas.microsoft.com/office/word/2010/wordprocessingCanvas" xmlns:cx="http://schemas.microsoft.com/office/drawing/2014/chartex" xmlns:cx1="http://schemas.microsoft.com/office/drawing/2015/9/8/chartex" xmlns:cx2="http://schemas.microsoft.com/office/drawing/2015/10/21/chartex" xmlns:cx3="http://schemas.microsoft.com/office/drawing/2016/5/9/chartex" xmlns:cx4="http://schemas.microsoft.com/office/drawing/2016/5/10/chartex" xmlns:cx5="http://schemas.microsoft.com/office/drawing/2016/5/11/chartex" xmlns:cx6="http://schemas.microsoft.com/office/drawing/2016/5/12/chartex" xmlns:cx7="http://schemas.microsoft.com/office/drawing/2016/5/13/chartex" xmlns:cx8="http://schemas.microsoft.com/office/drawing/2016/5/14/chartex" xmlns:mc="http://schemas.openxmlformats.org/markup-compatibility/2006" xmlns:aink="http://schemas.microsoft.com/office/drawing/2016/ink" xmlns:am3d="http://schemas.microsoft.com/office/drawing/2017/model3d" xmlns:o="urn:schemas-microsoft-com:office:office" xmlns:oel="http://schemas.microsoft.com/office/2019/extlst" xmlns:r="http://schemas.openxmlformats.org/officeDocument/2006/relationships" xmlns:m="http://schemas.openxmlformats.org/officeDocument/2006/math" xmlns:v="urn:schemas-microsoft-com:vml" xmlns:wp14="http://schemas.microsoft.com/office/word/2010/wordprocessingDrawing" xmlns:wp="http://schemas.openxmlformats.org/drawingml/2006/wordprocessingDrawing" xmlns:w10="urn:schemas-microsoft-com:office:word" xmlns:w="http://schemas.openxmlformats.org/wordprocessingml/2006/main" xmlns:w14="http://schemas.microsoft.com/office/word/2010/wordml" xmlns:w15="http://schemas.microsoft.com/office/word/2012/wordml" xmlns:w16cex="http://schemas.microsoft.com/office/word/2018/wordml/cex" xmlns:w16cid="http://schemas.microsoft.com/office/word/2016/wordml/cid" xmlns:w16="http://schemas.microsoft.com/office/word/2018/wordml" xmlns:w16sdtdh="http://schemas.microsoft.com/office/word/2020/wordml/sdtdatahash" xmlns:w16se="http://schemas.microsoft.com/office/word/2015/wordml/symex" xmlns:wpg="http://schemas.microsoft.com/office/word/2010/wordprocessingGroup" xmlns:wpi="http://schemas.microsoft.com/office/word/2010/wordprocessingInk" xmlns:wne="http://schemas.microsoft.com/office/word/2006/wordml" xmlns:wps="http://schemas.microsoft.com/office/word/2010/wordprocessingShape" mc:Ignorable="w14 w15 w16se w16cid w16 w16cex w16sdtdh wp14">
-  <w15:person w15:author="Ashley Vizek">
-    <w15:presenceInfo w15:providerId="Windows Live" w15:userId="d4747e6e06773ba2"/>
-  </w15:person>
-</w15:people>
 </file>
 
 <file path=word/styles.xml><?xml version="1.0" encoding="utf-8"?>
@@ -1458,12 +1348,7 @@
 </file>
 
 <file path=customXml/item2.xml><?xml version="1.0" encoding="utf-8"?>
-<?mso-contentType ?>
-<FormTemplates xmlns="http://schemas.microsoft.com/sharepoint/v3/contenttype/forms">
-  <Display>DocumentLibraryForm</Display>
-  <Edit>DocumentLibraryForm</Edit>
-  <New>DocumentLibraryForm</New>
-</FormTemplates>
+<b:Sources xmlns:b="http://schemas.openxmlformats.org/officeDocument/2006/bibliography" xmlns="http://schemas.openxmlformats.org/officeDocument/2006/bibliography" SelectedStyle="\APASixthEditionOfficeOnline.xsl" StyleName="APA" Version="6"/>
 </file>
 
 <file path=customXml/item3.xml><?xml version="1.0" encoding="utf-8"?>
@@ -1473,7 +1358,12 @@
 </file>
 
 <file path=customXml/item4.xml><?xml version="1.0" encoding="utf-8"?>
-<b:Sources xmlns:b="http://schemas.openxmlformats.org/officeDocument/2006/bibliography" xmlns="http://schemas.openxmlformats.org/officeDocument/2006/bibliography" SelectedStyle="\APASixthEditionOfficeOnline.xsl" StyleName="APA" Version="6"/>
+<?mso-contentType ?>
+<FormTemplates xmlns="http://schemas.microsoft.com/sharepoint/v3/contenttype/forms">
+  <Display>DocumentLibraryForm</Display>
+  <Edit>DocumentLibraryForm</Edit>
+  <New>DocumentLibraryForm</New>
+</FormTemplates>
 </file>
 
 <file path=customXml/itemProps1.xml><?xml version="1.0" encoding="utf-8"?>
@@ -1495,9 +1385,9 @@
 </file>
 
 <file path=customXml/itemProps2.xml><?xml version="1.0" encoding="utf-8"?>
-<ds:datastoreItem xmlns:ds="http://schemas.openxmlformats.org/officeDocument/2006/customXml" ds:itemID="{DE21C82F-5AF4-438F-920C-9ED547137811}">
+<ds:datastoreItem xmlns:ds="http://schemas.openxmlformats.org/officeDocument/2006/customXml" ds:itemID="{992B85D2-594B-4697-A2DD-FFE190E75657}">
   <ds:schemaRefs>
-    <ds:schemaRef ds:uri="http://schemas.microsoft.com/sharepoint/v3/contenttype/forms"/>
+    <ds:schemaRef ds:uri="http://schemas.openxmlformats.org/officeDocument/2006/bibliography"/>
   </ds:schemaRefs>
 </ds:datastoreItem>
 </file>
@@ -1512,9 +1402,9 @@
 </file>
 
 <file path=customXml/itemProps4.xml><?xml version="1.0" encoding="utf-8"?>
-<ds:datastoreItem xmlns:ds="http://schemas.openxmlformats.org/officeDocument/2006/customXml" ds:itemID="{992B85D2-594B-4697-A2DD-FFE190E75657}">
+<ds:datastoreItem xmlns:ds="http://schemas.openxmlformats.org/officeDocument/2006/customXml" ds:itemID="{DE21C82F-5AF4-438F-920C-9ED547137811}">
   <ds:schemaRefs>
-    <ds:schemaRef ds:uri="http://schemas.openxmlformats.org/officeDocument/2006/bibliography"/>
+    <ds:schemaRef ds:uri="http://schemas.microsoft.com/sharepoint/v3/contenttype/forms"/>
   </ds:schemaRefs>
 </ds:datastoreItem>
 </file>
</xml_diff>

<commit_message>
updates date and site number langugage of methods and abstract
</commit_message>
<xml_diff>
--- a/data-raw/metadata/abstract.docx
+++ b/data-raw/metadata/abstract.docx
@@ -1,6 +1,6 @@
 
 <file path=word/document.xml><?xml version="1.0" encoding="utf-8"?>
-<w:document xmlns:wpc="http://schemas.microsoft.com/office/word/2010/wordprocessingCanvas" xmlns:cx="http://schemas.microsoft.com/office/drawing/2014/chartex" xmlns:cx1="http://schemas.microsoft.com/office/drawing/2015/9/8/chartex" xmlns:cx2="http://schemas.microsoft.com/office/drawing/2015/10/21/chartex" xmlns:cx3="http://schemas.microsoft.com/office/drawing/2016/5/9/chartex" xmlns:cx4="http://schemas.microsoft.com/office/drawing/2016/5/10/chartex" xmlns:cx5="http://schemas.microsoft.com/office/drawing/2016/5/11/chartex" xmlns:cx6="http://schemas.microsoft.com/office/drawing/2016/5/12/chartex" xmlns:cx7="http://schemas.microsoft.com/office/drawing/2016/5/13/chartex" xmlns:cx8="http://schemas.microsoft.com/office/drawing/2016/5/14/chartex" xmlns:mc="http://schemas.openxmlformats.org/markup-compatibility/2006" xmlns:aink="http://schemas.microsoft.com/office/drawing/2016/ink" xmlns:am3d="http://schemas.microsoft.com/office/drawing/2017/model3d" xmlns:o="urn:schemas-microsoft-com:office:office" xmlns:oel="http://schemas.microsoft.com/office/2019/extlst" xmlns:r="http://schemas.openxmlformats.org/officeDocument/2006/relationships" xmlns:m="http://schemas.openxmlformats.org/officeDocument/2006/math" xmlns:v="urn:schemas-microsoft-com:vml" xmlns:wp14="http://schemas.microsoft.com/office/word/2010/wordprocessingDrawing" xmlns:wp="http://schemas.openxmlformats.org/drawingml/2006/wordprocessingDrawing" xmlns:w10="urn:schemas-microsoft-com:office:word" xmlns:w="http://schemas.openxmlformats.org/wordprocessingml/2006/main" xmlns:w14="http://schemas.microsoft.com/office/word/2010/wordml" xmlns:w15="http://schemas.microsoft.com/office/word/2012/wordml" xmlns:w16cex="http://schemas.microsoft.com/office/word/2018/wordml/cex" xmlns:w16cid="http://schemas.microsoft.com/office/word/2016/wordml/cid" xmlns:w16="http://schemas.microsoft.com/office/word/2018/wordml" xmlns:w16sdtdh="http://schemas.microsoft.com/office/word/2020/wordml/sdtdatahash" xmlns:w16se="http://schemas.microsoft.com/office/word/2015/wordml/symex" xmlns:wpg="http://schemas.microsoft.com/office/word/2010/wordprocessingGroup" xmlns:wpi="http://schemas.microsoft.com/office/word/2010/wordprocessingInk" xmlns:wne="http://schemas.microsoft.com/office/word/2006/wordml" xmlns:wps="http://schemas.microsoft.com/office/word/2010/wordprocessingShape" mc:Ignorable="w14 w15 w16se w16cid w16 w16cex w16sdtdh wp14">
+<w:document xmlns:wpc="http://schemas.microsoft.com/office/word/2010/wordprocessingCanvas" xmlns:cx="http://schemas.microsoft.com/office/drawing/2014/chartex" xmlns:cx1="http://schemas.microsoft.com/office/drawing/2015/9/8/chartex" xmlns:cx2="http://schemas.microsoft.com/office/drawing/2015/10/21/chartex" xmlns:cx3="http://schemas.microsoft.com/office/drawing/2016/5/9/chartex" xmlns:cx4="http://schemas.microsoft.com/office/drawing/2016/5/10/chartex" xmlns:cx5="http://schemas.microsoft.com/office/drawing/2016/5/11/chartex" xmlns:cx6="http://schemas.microsoft.com/office/drawing/2016/5/12/chartex" xmlns:cx7="http://schemas.microsoft.com/office/drawing/2016/5/13/chartex" xmlns:cx8="http://schemas.microsoft.com/office/drawing/2016/5/14/chartex" xmlns:mc="http://schemas.openxmlformats.org/markup-compatibility/2006" xmlns:aink="http://schemas.microsoft.com/office/drawing/2016/ink" xmlns:am3d="http://schemas.microsoft.com/office/drawing/2017/model3d" xmlns:o="urn:schemas-microsoft-com:office:office" xmlns:oel="http://schemas.microsoft.com/office/2019/extlst" xmlns:r="http://schemas.openxmlformats.org/officeDocument/2006/relationships" xmlns:m="http://schemas.openxmlformats.org/officeDocument/2006/math" xmlns:v="urn:schemas-microsoft-com:vml" xmlns:wp14="http://schemas.microsoft.com/office/word/2010/wordprocessingDrawing" xmlns:wp="http://schemas.openxmlformats.org/drawingml/2006/wordprocessingDrawing" xmlns:w10="urn:schemas-microsoft-com:office:word" xmlns:w="http://schemas.openxmlformats.org/wordprocessingml/2006/main" xmlns:w14="http://schemas.microsoft.com/office/word/2010/wordml" xmlns:w15="http://schemas.microsoft.com/office/word/2012/wordml" xmlns:w16cex="http://schemas.microsoft.com/office/word/2018/wordml/cex" xmlns:w16cid="http://schemas.microsoft.com/office/word/2016/wordml/cid" xmlns:w16="http://schemas.microsoft.com/office/word/2018/wordml" xmlns:w16du="http://schemas.microsoft.com/office/word/2023/wordml/word16du" xmlns:w16sdtdh="http://schemas.microsoft.com/office/word/2020/wordml/sdtdatahash" xmlns:w16se="http://schemas.microsoft.com/office/word/2015/wordml/symex" xmlns:wpg="http://schemas.microsoft.com/office/word/2010/wordprocessingGroup" xmlns:wpi="http://schemas.microsoft.com/office/word/2010/wordprocessingInk" xmlns:wne="http://schemas.microsoft.com/office/word/2006/wordml" xmlns:wps="http://schemas.microsoft.com/office/word/2010/wordprocessingShape" mc:Ignorable="w14 w15 w16se w16cid w16 w16cex w16sdtdh w16du wp14">
   <w:body>
     <w:p>
       <w:pPr>
@@ -15,21 +15,7 @@
         <w:rPr>
           <w:rFonts w:ascii="Calibri" w:hAnsi="Calibri" w:cs="Calibri"/>
         </w:rPr>
-        <w:t xml:space="preserve">Understanding how fish presence is related to habitat features is useful in restoration planning and monitoring as better information about how fish use habitat may lead to more impactful restoration projects. </w:t>
-      </w:r>
-      <w:proofErr w:type="gramStart"/>
-      <w:r>
-        <w:rPr>
-          <w:rFonts w:ascii="Calibri" w:hAnsi="Calibri" w:cs="Calibri"/>
-        </w:rPr>
-        <w:t>The California Department of Water Resources (DWR),</w:t>
-      </w:r>
-      <w:proofErr w:type="gramEnd"/>
-      <w:r>
-        <w:rPr>
-          <w:rFonts w:ascii="Calibri" w:hAnsi="Calibri" w:cs="Calibri"/>
-        </w:rPr>
-        <w:t xml:space="preserve"> conducted a </w:t>
+        <w:t xml:space="preserve">Understanding how fish presence is related to habitat features is useful in restoration planning and monitoring as better information about how fish use habitat may lead to more impactful restoration projects. The California Department of Water Resources (DWR), conducted a </w:t>
       </w:r>
       <w:r>
         <w:rPr>
@@ -119,7 +105,55 @@
         <w:rPr>
           <w:rFonts w:ascii="Calibri" w:hAnsi="Calibri" w:cs="Calibri"/>
         </w:rPr>
-        <w:t>Snorkel surveys were conducted monthly March through August in 2001 across 24 different sites, which were selected at random (12 in Low Flow Channel, and 12 in High Flow Channel). Each sampling section covered an area 25 meters long by 4 meters wide, running parallel to riverbank. These data were published to support the Healthy Rivers and Landscapes Science Program.</w:t>
+        <w:t>Snorkel surveys were conducted monthly March through August in 200</w:t>
+      </w:r>
+      <w:r>
+        <w:rPr>
+          <w:rFonts w:ascii="Calibri" w:hAnsi="Calibri" w:cs="Calibri"/>
+        </w:rPr>
+        <w:t>1 and 2002</w:t>
+      </w:r>
+      <w:r>
+        <w:rPr>
+          <w:rFonts w:ascii="Calibri" w:hAnsi="Calibri" w:cs="Calibri"/>
+        </w:rPr>
+        <w:t xml:space="preserve"> across 2</w:t>
+      </w:r>
+      <w:r>
+        <w:rPr>
+          <w:rFonts w:ascii="Calibri" w:hAnsi="Calibri" w:cs="Calibri"/>
+        </w:rPr>
+        <w:t>9</w:t>
+      </w:r>
+      <w:r>
+        <w:rPr>
+          <w:rFonts w:ascii="Calibri" w:hAnsi="Calibri" w:cs="Calibri"/>
+        </w:rPr>
+        <w:t xml:space="preserve"> different sites, which were selected at random (1</w:t>
+      </w:r>
+      <w:r>
+        <w:rPr>
+          <w:rFonts w:ascii="Calibri" w:hAnsi="Calibri" w:cs="Calibri"/>
+        </w:rPr>
+        <w:t>3</w:t>
+      </w:r>
+      <w:r>
+        <w:rPr>
+          <w:rFonts w:ascii="Calibri" w:hAnsi="Calibri" w:cs="Calibri"/>
+        </w:rPr>
+        <w:t xml:space="preserve"> in Low Flow Channel, and 1</w:t>
+      </w:r>
+      <w:r>
+        <w:rPr>
+          <w:rFonts w:ascii="Calibri" w:hAnsi="Calibri" w:cs="Calibri"/>
+        </w:rPr>
+        <w:t>6</w:t>
+      </w:r>
+      <w:r>
+        <w:rPr>
+          <w:rFonts w:ascii="Calibri" w:hAnsi="Calibri" w:cs="Calibri"/>
+        </w:rPr>
+        <w:t xml:space="preserve"> in High Flow Channel). Each sampling section covered an area 25 meters long by 4 meters wide, running parallel to riverbank. These data were published to support the Healthy Rivers and Landscapes Science Program.</w:t>
       </w:r>
     </w:p>
     <w:p>
@@ -163,7 +197,7 @@
 </file>
 
 <file path=word/numbering.xml><?xml version="1.0" encoding="utf-8"?>
-<w:numbering xmlns:wpc="http://schemas.microsoft.com/office/word/2010/wordprocessingCanvas" xmlns:cx="http://schemas.microsoft.com/office/drawing/2014/chartex" xmlns:cx1="http://schemas.microsoft.com/office/drawing/2015/9/8/chartex" xmlns:cx2="http://schemas.microsoft.com/office/drawing/2015/10/21/chartex" xmlns:cx3="http://schemas.microsoft.com/office/drawing/2016/5/9/chartex" xmlns:cx4="http://schemas.microsoft.com/office/drawing/2016/5/10/chartex" xmlns:cx5="http://schemas.microsoft.com/office/drawing/2016/5/11/chartex" xmlns:cx6="http://schemas.microsoft.com/office/drawing/2016/5/12/chartex" xmlns:cx7="http://schemas.microsoft.com/office/drawing/2016/5/13/chartex" xmlns:cx8="http://schemas.microsoft.com/office/drawing/2016/5/14/chartex" xmlns:mc="http://schemas.openxmlformats.org/markup-compatibility/2006" xmlns:aink="http://schemas.microsoft.com/office/drawing/2016/ink" xmlns:am3d="http://schemas.microsoft.com/office/drawing/2017/model3d" xmlns:o="urn:schemas-microsoft-com:office:office" xmlns:oel="http://schemas.microsoft.com/office/2019/extlst" xmlns:r="http://schemas.openxmlformats.org/officeDocument/2006/relationships" xmlns:m="http://schemas.openxmlformats.org/officeDocument/2006/math" xmlns:v="urn:schemas-microsoft-com:vml" xmlns:wp14="http://schemas.microsoft.com/office/word/2010/wordprocessingDrawing" xmlns:wp="http://schemas.openxmlformats.org/drawingml/2006/wordprocessingDrawing" xmlns:w10="urn:schemas-microsoft-com:office:word" xmlns:w="http://schemas.openxmlformats.org/wordprocessingml/2006/main" xmlns:w14="http://schemas.microsoft.com/office/word/2010/wordml" xmlns:w15="http://schemas.microsoft.com/office/word/2012/wordml" xmlns:w16cex="http://schemas.microsoft.com/office/word/2018/wordml/cex" xmlns:w16cid="http://schemas.microsoft.com/office/word/2016/wordml/cid" xmlns:w16="http://schemas.microsoft.com/office/word/2018/wordml" xmlns:w16sdtdh="http://schemas.microsoft.com/office/word/2020/wordml/sdtdatahash" xmlns:w16se="http://schemas.microsoft.com/office/word/2015/wordml/symex" xmlns:wpg="http://schemas.microsoft.com/office/word/2010/wordprocessingGroup" xmlns:wpi="http://schemas.microsoft.com/office/word/2010/wordprocessingInk" xmlns:wne="http://schemas.microsoft.com/office/word/2006/wordml" xmlns:wps="http://schemas.microsoft.com/office/word/2010/wordprocessingShape" mc:Ignorable="w14 w15 w16se w16cid w16 w16cex w16sdtdh wp14">
+<w:numbering xmlns:wpc="http://schemas.microsoft.com/office/word/2010/wordprocessingCanvas" xmlns:cx="http://schemas.microsoft.com/office/drawing/2014/chartex" xmlns:cx1="http://schemas.microsoft.com/office/drawing/2015/9/8/chartex" xmlns:cx2="http://schemas.microsoft.com/office/drawing/2015/10/21/chartex" xmlns:cx3="http://schemas.microsoft.com/office/drawing/2016/5/9/chartex" xmlns:cx4="http://schemas.microsoft.com/office/drawing/2016/5/10/chartex" xmlns:cx5="http://schemas.microsoft.com/office/drawing/2016/5/11/chartex" xmlns:cx6="http://schemas.microsoft.com/office/drawing/2016/5/12/chartex" xmlns:cx7="http://schemas.microsoft.com/office/drawing/2016/5/13/chartex" xmlns:cx8="http://schemas.microsoft.com/office/drawing/2016/5/14/chartex" xmlns:mc="http://schemas.openxmlformats.org/markup-compatibility/2006" xmlns:aink="http://schemas.microsoft.com/office/drawing/2016/ink" xmlns:am3d="http://schemas.microsoft.com/office/drawing/2017/model3d" xmlns:o="urn:schemas-microsoft-com:office:office" xmlns:oel="http://schemas.microsoft.com/office/2019/extlst" xmlns:r="http://schemas.openxmlformats.org/officeDocument/2006/relationships" xmlns:m="http://schemas.openxmlformats.org/officeDocument/2006/math" xmlns:v="urn:schemas-microsoft-com:vml" xmlns:wp14="http://schemas.microsoft.com/office/word/2010/wordprocessingDrawing" xmlns:wp="http://schemas.openxmlformats.org/drawingml/2006/wordprocessingDrawing" xmlns:w10="urn:schemas-microsoft-com:office:word" xmlns:w="http://schemas.openxmlformats.org/wordprocessingml/2006/main" xmlns:w14="http://schemas.microsoft.com/office/word/2010/wordml" xmlns:w15="http://schemas.microsoft.com/office/word/2012/wordml" xmlns:w16cex="http://schemas.microsoft.com/office/word/2018/wordml/cex" xmlns:w16cid="http://schemas.microsoft.com/office/word/2016/wordml/cid" xmlns:w16="http://schemas.microsoft.com/office/word/2018/wordml" xmlns:w16du="http://schemas.microsoft.com/office/word/2023/wordml/word16du" xmlns:w16sdtdh="http://schemas.microsoft.com/office/word/2020/wordml/sdtdatahash" xmlns:w16se="http://schemas.microsoft.com/office/word/2015/wordml/symex" xmlns:wpg="http://schemas.microsoft.com/office/word/2010/wordprocessingGroup" xmlns:wpi="http://schemas.microsoft.com/office/word/2010/wordprocessingInk" xmlns:wne="http://schemas.microsoft.com/office/word/2006/wordml" xmlns:wps="http://schemas.microsoft.com/office/word/2010/wordprocessingShape" mc:Ignorable="w14 w15 w16se w16cid w16 w16cex w16sdtdh w16du wp14">
   <w:abstractNum w:abstractNumId="0" w15:restartNumberingAfterBreak="0">
     <w:nsid w:val="2FFE6948"/>
     <w:multiLevelType w:val="multilevel"/>
@@ -320,7 +354,7 @@
 </file>
 
 <file path=word/styles.xml><?xml version="1.0" encoding="utf-8"?>
-<w:styles xmlns:mc="http://schemas.openxmlformats.org/markup-compatibility/2006" xmlns:r="http://schemas.openxmlformats.org/officeDocument/2006/relationships" xmlns:w="http://schemas.openxmlformats.org/wordprocessingml/2006/main" xmlns:w14="http://schemas.microsoft.com/office/word/2010/wordml" xmlns:w15="http://schemas.microsoft.com/office/word/2012/wordml" xmlns:w16cex="http://schemas.microsoft.com/office/word/2018/wordml/cex" xmlns:w16cid="http://schemas.microsoft.com/office/word/2016/wordml/cid" xmlns:w16="http://schemas.microsoft.com/office/word/2018/wordml" xmlns:w16sdtdh="http://schemas.microsoft.com/office/word/2020/wordml/sdtdatahash" xmlns:w16se="http://schemas.microsoft.com/office/word/2015/wordml/symex" mc:Ignorable="w14 w15 w16se w16cid w16 w16cex w16sdtdh">
+<w:styles xmlns:mc="http://schemas.openxmlformats.org/markup-compatibility/2006" xmlns:r="http://schemas.openxmlformats.org/officeDocument/2006/relationships" xmlns:w="http://schemas.openxmlformats.org/wordprocessingml/2006/main" xmlns:w14="http://schemas.microsoft.com/office/word/2010/wordml" xmlns:w15="http://schemas.microsoft.com/office/word/2012/wordml" xmlns:w16cex="http://schemas.microsoft.com/office/word/2018/wordml/cex" xmlns:w16cid="http://schemas.microsoft.com/office/word/2016/wordml/cid" xmlns:w16="http://schemas.microsoft.com/office/word/2018/wordml" xmlns:w16du="http://schemas.microsoft.com/office/word/2023/wordml/word16du" xmlns:w16sdtdh="http://schemas.microsoft.com/office/word/2020/wordml/sdtdatahash" xmlns:w16se="http://schemas.microsoft.com/office/word/2015/wordml/symex" mc:Ignorable="w14 w15 w16se w16cid w16 w16cex w16sdtdh w16du">
   <w:docDefaults>
     <w:rPrDefault>
       <w:rPr>
@@ -1158,6 +1192,16 @@
 </file>
 
 <file path=customXml/item1.xml><?xml version="1.0" encoding="utf-8"?>
+<p:properties xmlns:p="http://schemas.microsoft.com/office/2006/metadata/properties" xmlns:xsi="http://www.w3.org/2001/XMLSchema-instance" xmlns:pc="http://schemas.microsoft.com/office/infopath/2007/PartnerControls">
+  <documentManagement/>
+</p:properties>
+</file>
+
+<file path=customXml/item2.xml><?xml version="1.0" encoding="utf-8"?>
+<b:Sources xmlns:b="http://schemas.openxmlformats.org/officeDocument/2006/bibliography" xmlns="http://schemas.openxmlformats.org/officeDocument/2006/bibliography" SelectedStyle="\APASixthEditionOfficeOnline.xsl" StyleName="APA" Version="6"/>
+</file>
+
+<file path=customXml/item3.xml><?xml version="1.0" encoding="utf-8"?>
 <ct:contentTypeSchema xmlns:ct="http://schemas.microsoft.com/office/2006/metadata/contentType" xmlns:ma="http://schemas.microsoft.com/office/2006/metadata/properties/metaAttributes" ct:_="" ma:_="" ma:contentTypeName="Document" ma:contentTypeID="0x01010062F3A0D97C24D44188E22ED6BF629E5F" ma:contentTypeVersion="11" ma:contentTypeDescription="Create a new document." ma:contentTypeScope="" ma:versionID="d417724eab557a4a1613df09cf549db5">
   <xsd:schema xmlns:xsd="http://www.w3.org/2001/XMLSchema" xmlns:xs="http://www.w3.org/2001/XMLSchema" xmlns:p="http://schemas.microsoft.com/office/2006/metadata/properties" xmlns:ns2="0babd99f-cddb-4efe-bfbd-78b0de5d1c16" targetNamespace="http://schemas.microsoft.com/office/2006/metadata/properties" ma:root="true" ma:fieldsID="452ce7caafae2949ffe48c11a29016ca" ns2:_="">
     <xsd:import namespace="0babd99f-cddb-4efe-bfbd-78b0de5d1c16"/>
@@ -1347,16 +1391,6 @@
 </ct:contentTypeSchema>
 </file>
 
-<file path=customXml/item2.xml><?xml version="1.0" encoding="utf-8"?>
-<b:Sources xmlns:b="http://schemas.openxmlformats.org/officeDocument/2006/bibliography" xmlns="http://schemas.openxmlformats.org/officeDocument/2006/bibliography" SelectedStyle="\APASixthEditionOfficeOnline.xsl" StyleName="APA" Version="6"/>
-</file>
-
-<file path=customXml/item3.xml><?xml version="1.0" encoding="utf-8"?>
-<p:properties xmlns:p="http://schemas.microsoft.com/office/2006/metadata/properties" xmlns:xsi="http://www.w3.org/2001/XMLSchema-instance" xmlns:pc="http://schemas.microsoft.com/office/infopath/2007/PartnerControls">
-  <documentManagement/>
-</p:properties>
-</file>
-
 <file path=customXml/item4.xml><?xml version="1.0" encoding="utf-8"?>
 <?mso-contentType ?>
 <FormTemplates xmlns="http://schemas.microsoft.com/sharepoint/v3/contenttype/forms">
@@ -1367,6 +1401,23 @@
 </file>
 
 <file path=customXml/itemProps1.xml><?xml version="1.0" encoding="utf-8"?>
+<ds:datastoreItem xmlns:ds="http://schemas.openxmlformats.org/officeDocument/2006/customXml" ds:itemID="{54AF356A-2E96-4152-B308-A06835208F42}">
+  <ds:schemaRefs>
+    <ds:schemaRef ds:uri="http://schemas.microsoft.com/office/2006/metadata/properties"/>
+    <ds:schemaRef ds:uri="http://schemas.microsoft.com/office/infopath/2007/PartnerControls"/>
+  </ds:schemaRefs>
+</ds:datastoreItem>
+</file>
+
+<file path=customXml/itemProps2.xml><?xml version="1.0" encoding="utf-8"?>
+<ds:datastoreItem xmlns:ds="http://schemas.openxmlformats.org/officeDocument/2006/customXml" ds:itemID="{992B85D2-594B-4697-A2DD-FFE190E75657}">
+  <ds:schemaRefs>
+    <ds:schemaRef ds:uri="http://schemas.openxmlformats.org/officeDocument/2006/bibliography"/>
+  </ds:schemaRefs>
+</ds:datastoreItem>
+</file>
+
+<file path=customXml/itemProps3.xml><?xml version="1.0" encoding="utf-8"?>
 <ds:datastoreItem xmlns:ds="http://schemas.openxmlformats.org/officeDocument/2006/customXml" ds:itemID="{C4DDF034-AC63-4FC8-93D1-A8F2D2B860B0}">
   <ds:schemaRefs>
     <ds:schemaRef ds:uri="http://schemas.microsoft.com/office/2006/metadata/contentType"/>
@@ -1384,23 +1435,6 @@
 </ds:datastoreItem>
 </file>
 
-<file path=customXml/itemProps2.xml><?xml version="1.0" encoding="utf-8"?>
-<ds:datastoreItem xmlns:ds="http://schemas.openxmlformats.org/officeDocument/2006/customXml" ds:itemID="{992B85D2-594B-4697-A2DD-FFE190E75657}">
-  <ds:schemaRefs>
-    <ds:schemaRef ds:uri="http://schemas.openxmlformats.org/officeDocument/2006/bibliography"/>
-  </ds:schemaRefs>
-</ds:datastoreItem>
-</file>
-
-<file path=customXml/itemProps3.xml><?xml version="1.0" encoding="utf-8"?>
-<ds:datastoreItem xmlns:ds="http://schemas.openxmlformats.org/officeDocument/2006/customXml" ds:itemID="{54AF356A-2E96-4152-B308-A06835208F42}">
-  <ds:schemaRefs>
-    <ds:schemaRef ds:uri="http://schemas.microsoft.com/office/2006/metadata/properties"/>
-    <ds:schemaRef ds:uri="http://schemas.microsoft.com/office/infopath/2007/PartnerControls"/>
-  </ds:schemaRefs>
-</ds:datastoreItem>
-</file>
-
 <file path=customXml/itemProps4.xml><?xml version="1.0" encoding="utf-8"?>
 <ds:datastoreItem xmlns:ds="http://schemas.openxmlformats.org/officeDocument/2006/customXml" ds:itemID="{DE21C82F-5AF4-438F-920C-9ED547137811}">
   <ds:schemaRefs>

</xml_diff>

<commit_message>
reruns xml and makes change to abstract
</commit_message>
<xml_diff>
--- a/data-raw/metadata/abstract.docx
+++ b/data-raw/metadata/abstract.docx
@@ -21,7 +21,13 @@
         <w:rPr>
           <w:rFonts w:ascii="Calibri" w:hAnsi="Calibri" w:cs="Calibri"/>
         </w:rPr>
-        <w:t>one-year study of microhabitat and mesohabitat in Feather Rive</w:t>
+        <w:t>two</w:t>
+      </w:r>
+      <w:r>
+        <w:rPr>
+          <w:rFonts w:ascii="Calibri" w:hAnsi="Calibri" w:cs="Calibri"/>
+        </w:rPr>
+        <w:t>-year study of microhabitat and mesohabitat in Feather Rive</w:t>
       </w:r>
       <w:r>
         <w:rPr>
@@ -1192,16 +1198,6 @@
 </file>
 
 <file path=customXml/item1.xml><?xml version="1.0" encoding="utf-8"?>
-<p:properties xmlns:p="http://schemas.microsoft.com/office/2006/metadata/properties" xmlns:xsi="http://www.w3.org/2001/XMLSchema-instance" xmlns:pc="http://schemas.microsoft.com/office/infopath/2007/PartnerControls">
-  <documentManagement/>
-</p:properties>
-</file>
-
-<file path=customXml/item2.xml><?xml version="1.0" encoding="utf-8"?>
-<b:Sources xmlns:b="http://schemas.openxmlformats.org/officeDocument/2006/bibliography" xmlns="http://schemas.openxmlformats.org/officeDocument/2006/bibliography" SelectedStyle="\APASixthEditionOfficeOnline.xsl" StyleName="APA" Version="6"/>
-</file>
-
-<file path=customXml/item3.xml><?xml version="1.0" encoding="utf-8"?>
 <ct:contentTypeSchema xmlns:ct="http://schemas.microsoft.com/office/2006/metadata/contentType" xmlns:ma="http://schemas.microsoft.com/office/2006/metadata/properties/metaAttributes" ct:_="" ma:_="" ma:contentTypeName="Document" ma:contentTypeID="0x01010062F3A0D97C24D44188E22ED6BF629E5F" ma:contentTypeVersion="11" ma:contentTypeDescription="Create a new document." ma:contentTypeScope="" ma:versionID="d417724eab557a4a1613df09cf549db5">
   <xsd:schema xmlns:xsd="http://www.w3.org/2001/XMLSchema" xmlns:xs="http://www.w3.org/2001/XMLSchema" xmlns:p="http://schemas.microsoft.com/office/2006/metadata/properties" xmlns:ns2="0babd99f-cddb-4efe-bfbd-78b0de5d1c16" targetNamespace="http://schemas.microsoft.com/office/2006/metadata/properties" ma:root="true" ma:fieldsID="452ce7caafae2949ffe48c11a29016ca" ns2:_="">
     <xsd:import namespace="0babd99f-cddb-4efe-bfbd-78b0de5d1c16"/>
@@ -1391,6 +1387,16 @@
 </ct:contentTypeSchema>
 </file>
 
+<file path=customXml/item2.xml><?xml version="1.0" encoding="utf-8"?>
+<b:Sources xmlns:b="http://schemas.openxmlformats.org/officeDocument/2006/bibliography" xmlns="http://schemas.openxmlformats.org/officeDocument/2006/bibliography" SelectedStyle="\APASixthEditionOfficeOnline.xsl" StyleName="APA" Version="6"/>
+</file>
+
+<file path=customXml/item3.xml><?xml version="1.0" encoding="utf-8"?>
+<p:properties xmlns:p="http://schemas.microsoft.com/office/2006/metadata/properties" xmlns:xsi="http://www.w3.org/2001/XMLSchema-instance" xmlns:pc="http://schemas.microsoft.com/office/infopath/2007/PartnerControls">
+  <documentManagement/>
+</p:properties>
+</file>
+
 <file path=customXml/item4.xml><?xml version="1.0" encoding="utf-8"?>
 <?mso-contentType ?>
 <FormTemplates xmlns="http://schemas.microsoft.com/sharepoint/v3/contenttype/forms">
@@ -1401,23 +1407,6 @@
 </file>
 
 <file path=customXml/itemProps1.xml><?xml version="1.0" encoding="utf-8"?>
-<ds:datastoreItem xmlns:ds="http://schemas.openxmlformats.org/officeDocument/2006/customXml" ds:itemID="{54AF356A-2E96-4152-B308-A06835208F42}">
-  <ds:schemaRefs>
-    <ds:schemaRef ds:uri="http://schemas.microsoft.com/office/2006/metadata/properties"/>
-    <ds:schemaRef ds:uri="http://schemas.microsoft.com/office/infopath/2007/PartnerControls"/>
-  </ds:schemaRefs>
-</ds:datastoreItem>
-</file>
-
-<file path=customXml/itemProps2.xml><?xml version="1.0" encoding="utf-8"?>
-<ds:datastoreItem xmlns:ds="http://schemas.openxmlformats.org/officeDocument/2006/customXml" ds:itemID="{992B85D2-594B-4697-A2DD-FFE190E75657}">
-  <ds:schemaRefs>
-    <ds:schemaRef ds:uri="http://schemas.openxmlformats.org/officeDocument/2006/bibliography"/>
-  </ds:schemaRefs>
-</ds:datastoreItem>
-</file>
-
-<file path=customXml/itemProps3.xml><?xml version="1.0" encoding="utf-8"?>
 <ds:datastoreItem xmlns:ds="http://schemas.openxmlformats.org/officeDocument/2006/customXml" ds:itemID="{C4DDF034-AC63-4FC8-93D1-A8F2D2B860B0}">
   <ds:schemaRefs>
     <ds:schemaRef ds:uri="http://schemas.microsoft.com/office/2006/metadata/contentType"/>
@@ -1435,6 +1424,23 @@
 </ds:datastoreItem>
 </file>
 
+<file path=customXml/itemProps2.xml><?xml version="1.0" encoding="utf-8"?>
+<ds:datastoreItem xmlns:ds="http://schemas.openxmlformats.org/officeDocument/2006/customXml" ds:itemID="{992B85D2-594B-4697-A2DD-FFE190E75657}">
+  <ds:schemaRefs>
+    <ds:schemaRef ds:uri="http://schemas.openxmlformats.org/officeDocument/2006/bibliography"/>
+  </ds:schemaRefs>
+</ds:datastoreItem>
+</file>
+
+<file path=customXml/itemProps3.xml><?xml version="1.0" encoding="utf-8"?>
+<ds:datastoreItem xmlns:ds="http://schemas.openxmlformats.org/officeDocument/2006/customXml" ds:itemID="{54AF356A-2E96-4152-B308-A06835208F42}">
+  <ds:schemaRefs>
+    <ds:schemaRef ds:uri="http://schemas.microsoft.com/office/2006/metadata/properties"/>
+    <ds:schemaRef ds:uri="http://schemas.microsoft.com/office/infopath/2007/PartnerControls"/>
+  </ds:schemaRefs>
+</ds:datastoreItem>
+</file>
+
 <file path=customXml/itemProps4.xml><?xml version="1.0" encoding="utf-8"?>
 <ds:datastoreItem xmlns:ds="http://schemas.openxmlformats.org/officeDocument/2006/customXml" ds:itemID="{DE21C82F-5AF4-438F-920C-9ED547137811}">
   <ds:schemaRefs>

</xml_diff>